<commit_message>
docs: :memo: se actualizó documento IEEE 830
se actualizó documento IEEE 830
</commit_message>
<xml_diff>
--- a/documentation/Documento IEEE 830 La Web del Café.docx
+++ b/documentation/Documento IEEE 830 La Web del Café.docx
@@ -679,7 +679,6 @@
                 <w:spacing w:val="0"/>
                 <w:position w:val="0"/>
                 <w:sz w:val="22"/>
-                <w:shd w:fill="auto" w:val="clear"/>
               </w:rPr>
             </w:pPr>
             <w:r>
@@ -767,7 +766,6 @@
                 <w:color w:val="auto"/>
                 <w:spacing w:val="0"/>
                 <w:position w:val="0"/>
-                <w:shd w:fill="auto" w:val="clear"/>
               </w:rPr>
             </w:pPr>
             <w:r>
@@ -813,8 +811,8 @@
         <w:t xml:space="preserve">                                                                                                                                      </w:t>
       </w:r>
       <w:r>
-        <w:object w:dxaOrig="1700" w:dyaOrig="1700">
-          <v:rect xmlns:o="urn:schemas-microsoft-com:office:office" xmlns:v="urn:schemas-microsoft-com:vml" id="rectole0000000000" style="width:85.000000pt;height:85.000000pt" o:preferrelative="t" o:ole="">
+        <w:object w:dxaOrig="1721" w:dyaOrig="1721">
+          <v:rect xmlns:o="urn:schemas-microsoft-com:office:office" xmlns:v="urn:schemas-microsoft-com:vml" id="rectole0000000000" style="width:86.050000pt;height:86.050000pt" o:preferrelative="t" o:ole="">
             <o:lock v:ext="edit"/>
             <v:imagedata xmlns:r="http://schemas.openxmlformats.org/officeDocument/2006/relationships" r:id="docRId1" o:title=""/>
           </v:rect>
@@ -919,7 +917,6 @@
                 <w:spacing w:val="0"/>
                 <w:position w:val="0"/>
                 <w:sz w:val="22"/>
-                <w:shd w:fill="auto" w:val="clear"/>
               </w:rPr>
             </w:pPr>
             <w:r>
@@ -961,7 +958,6 @@
                 <w:spacing w:val="0"/>
                 <w:position w:val="0"/>
                 <w:sz w:val="22"/>
-                <w:shd w:fill="auto" w:val="clear"/>
               </w:rPr>
             </w:pPr>
             <w:r>
@@ -1003,7 +999,6 @@
                 <w:spacing w:val="0"/>
                 <w:position w:val="0"/>
                 <w:sz w:val="22"/>
-                <w:shd w:fill="auto" w:val="clear"/>
               </w:rPr>
             </w:pPr>
             <w:r>
@@ -1045,7 +1040,6 @@
                 <w:spacing w:val="0"/>
                 <w:position w:val="0"/>
                 <w:sz w:val="22"/>
-                <w:shd w:fill="auto" w:val="clear"/>
               </w:rPr>
             </w:pPr>
             <w:r>
@@ -1093,7 +1087,6 @@
                 <w:spacing w:val="0"/>
                 <w:position w:val="0"/>
                 <w:sz w:val="22"/>
-                <w:shd w:fill="auto" w:val="clear"/>
               </w:rPr>
             </w:pPr>
             <w:r>
@@ -1136,7 +1129,6 @@
                 <w:spacing w:val="0"/>
                 <w:position w:val="0"/>
                 <w:sz w:val="22"/>
-                <w:shd w:fill="auto" w:val="clear"/>
               </w:rPr>
             </w:pPr>
             <w:r>
@@ -1148,7 +1140,7 @@
                 <w:sz w:val="22"/>
                 <w:shd w:fill="auto" w:val="clear"/>
               </w:rPr>
-              <w:t xml:space="preserve">15/04/2023</w:t>
+              <w:t xml:space="preserve">18/04/2023</w:t>
             </w:r>
           </w:p>
         </w:tc>
@@ -1428,6 +1420,35 @@
           </w:p>
           <w:p>
             <w:pPr>
+              <w:tabs>
+                <w:tab w:val="left" w:pos="709" w:leader="none"/>
+              </w:tabs>
+              <w:spacing w:before="0" w:after="0" w:line="240"/>
+              <w:ind w:right="0" w:left="0" w:firstLine="0"/>
+              <w:jc w:val="center"/>
+              <w:rPr>
+                <w:rFonts w:ascii="Roboto" w:hAnsi="Roboto" w:cs="Roboto" w:eastAsia="Roboto"/>
+                <w:color w:val="auto"/>
+                <w:spacing w:val="0"/>
+                <w:position w:val="0"/>
+                <w:sz w:val="22"/>
+                <w:shd w:fill="auto" w:val="clear"/>
+              </w:rPr>
+            </w:pPr>
+            <w:r>
+              <w:rPr>
+                <w:rFonts w:ascii="Roboto" w:hAnsi="Roboto" w:cs="Roboto" w:eastAsia="Roboto"/>
+                <w:color w:val="auto"/>
+                <w:spacing w:val="0"/>
+                <w:position w:val="0"/>
+                <w:sz w:val="22"/>
+                <w:shd w:fill="auto" w:val="clear"/>
+              </w:rPr>
+              <w:t xml:space="preserve">Hernán Ezequiel Juarez</w:t>
+            </w:r>
+          </w:p>
+          <w:p>
+            <w:pPr>
               <w:spacing w:before="0" w:after="0" w:line="240"/>
               <w:ind w:right="0" w:left="0" w:firstLine="0"/>
               <w:jc w:val="left"/>
@@ -1436,7 +1457,6 @@
                 <w:spacing w:val="0"/>
                 <w:position w:val="0"/>
                 <w:sz w:val="22"/>
-                <w:shd w:fill="auto" w:val="clear"/>
               </w:rPr>
             </w:pPr>
           </w:p>
@@ -2024,8 +2044,8 @@
         <w:br/>
       </w:r>
       <w:r>
-        <w:object w:dxaOrig="7575" w:dyaOrig="4542">
-          <v:rect xmlns:o="urn:schemas-microsoft-com:office:office" xmlns:v="urn:schemas-microsoft-com:vml" id="rectole0000000001" style="width:378.750000pt;height:227.100000pt" o:preferrelative="t" o:ole="">
+        <w:object w:dxaOrig="7673" w:dyaOrig="4596">
+          <v:rect xmlns:o="urn:schemas-microsoft-com:office:office" xmlns:v="urn:schemas-microsoft-com:vml" id="rectole0000000001" style="width:383.650000pt;height:229.800000pt" o:preferrelative="t" o:ole="">
             <o:lock v:ext="edit"/>
             <v:imagedata xmlns:r="http://schemas.openxmlformats.org/officeDocument/2006/relationships" r:id="docRId3" o:title=""/>
           </v:rect>
@@ -2168,7 +2188,6 @@
                 <w:spacing w:val="0"/>
                 <w:position w:val="0"/>
                 <w:sz w:val="22"/>
-                <w:shd w:fill="auto" w:val="clear"/>
               </w:rPr>
             </w:pPr>
             <w:r>
@@ -2213,7 +2232,6 @@
                 <w:spacing w:val="0"/>
                 <w:position w:val="0"/>
                 <w:sz w:val="22"/>
-                <w:shd w:fill="auto" w:val="clear"/>
               </w:rPr>
             </w:pPr>
             <w:r>
@@ -2264,7 +2282,6 @@
                 <w:spacing w:val="0"/>
                 <w:position w:val="0"/>
                 <w:sz w:val="22"/>
-                <w:shd w:fill="auto" w:val="clear"/>
               </w:rPr>
             </w:pPr>
             <w:r>
@@ -2309,7 +2326,6 @@
                 <w:spacing w:val="0"/>
                 <w:position w:val="0"/>
                 <w:sz w:val="22"/>
-                <w:shd w:fill="auto" w:val="clear"/>
               </w:rPr>
             </w:pPr>
             <w:r>
@@ -2360,7 +2376,6 @@
                 <w:spacing w:val="0"/>
                 <w:position w:val="0"/>
                 <w:sz w:val="22"/>
-                <w:shd w:fill="auto" w:val="clear"/>
               </w:rPr>
             </w:pPr>
             <w:r>
@@ -2405,7 +2420,6 @@
                 <w:spacing w:val="0"/>
                 <w:position w:val="0"/>
                 <w:sz w:val="22"/>
-                <w:shd w:fill="auto" w:val="clear"/>
               </w:rPr>
             </w:pPr>
             <w:r>
@@ -2456,7 +2470,6 @@
                 <w:spacing w:val="0"/>
                 <w:position w:val="0"/>
                 <w:sz w:val="22"/>
-                <w:shd w:fill="auto" w:val="clear"/>
               </w:rPr>
             </w:pPr>
             <w:r>
@@ -2501,7 +2514,6 @@
                 <w:spacing w:val="0"/>
                 <w:position w:val="0"/>
                 <w:sz w:val="22"/>
-                <w:shd w:fill="auto" w:val="clear"/>
               </w:rPr>
             </w:pPr>
             <w:r>
@@ -2552,7 +2564,6 @@
                 <w:spacing w:val="0"/>
                 <w:position w:val="0"/>
                 <w:sz w:val="22"/>
-                <w:shd w:fill="auto" w:val="clear"/>
               </w:rPr>
             </w:pPr>
             <w:r>
@@ -2597,7 +2608,6 @@
                 <w:spacing w:val="0"/>
                 <w:position w:val="0"/>
                 <w:sz w:val="22"/>
-                <w:shd w:fill="auto" w:val="clear"/>
               </w:rPr>
             </w:pPr>
             <w:r>
@@ -2703,7 +2713,6 @@
                 <w:spacing w:val="0"/>
                 <w:position w:val="0"/>
                 <w:sz w:val="22"/>
-                <w:shd w:fill="auto" w:val="clear"/>
               </w:rPr>
             </w:pPr>
             <w:r>
@@ -2748,7 +2757,6 @@
                 <w:spacing w:val="0"/>
                 <w:position w:val="0"/>
                 <w:sz w:val="22"/>
-                <w:shd w:fill="auto" w:val="clear"/>
               </w:rPr>
             </w:pPr>
             <w:r>
@@ -2799,7 +2807,6 @@
                 <w:spacing w:val="0"/>
                 <w:position w:val="0"/>
                 <w:sz w:val="22"/>
-                <w:shd w:fill="auto" w:val="clear"/>
               </w:rPr>
             </w:pPr>
             <w:r>
@@ -2844,7 +2851,6 @@
                 <w:spacing w:val="0"/>
                 <w:position w:val="0"/>
                 <w:sz w:val="22"/>
-                <w:shd w:fill="auto" w:val="clear"/>
               </w:rPr>
             </w:pPr>
             <w:r>
@@ -2895,7 +2901,6 @@
                 <w:spacing w:val="0"/>
                 <w:position w:val="0"/>
                 <w:sz w:val="22"/>
-                <w:shd w:fill="auto" w:val="clear"/>
               </w:rPr>
             </w:pPr>
             <w:r>
@@ -2940,7 +2945,6 @@
                 <w:spacing w:val="0"/>
                 <w:position w:val="0"/>
                 <w:sz w:val="22"/>
-                <w:shd w:fill="auto" w:val="clear"/>
               </w:rPr>
             </w:pPr>
             <w:r>
@@ -2991,7 +2995,6 @@
                 <w:spacing w:val="0"/>
                 <w:position w:val="0"/>
                 <w:sz w:val="22"/>
-                <w:shd w:fill="auto" w:val="clear"/>
               </w:rPr>
             </w:pPr>
             <w:r>
@@ -3036,7 +3039,6 @@
                 <w:spacing w:val="0"/>
                 <w:position w:val="0"/>
                 <w:sz w:val="22"/>
-                <w:shd w:fill="auto" w:val="clear"/>
               </w:rPr>
             </w:pPr>
             <w:r>
@@ -3087,7 +3089,6 @@
                 <w:spacing w:val="0"/>
                 <w:position w:val="0"/>
                 <w:sz w:val="22"/>
-                <w:shd w:fill="auto" w:val="clear"/>
               </w:rPr>
             </w:pPr>
             <w:r>
@@ -3132,7 +3133,6 @@
                 <w:spacing w:val="0"/>
                 <w:position w:val="0"/>
                 <w:sz w:val="22"/>
-                <w:shd w:fill="auto" w:val="clear"/>
               </w:rPr>
             </w:pPr>
             <w:r>
@@ -3216,7 +3216,6 @@
                 <w:spacing w:val="0"/>
                 <w:position w:val="0"/>
                 <w:sz w:val="22"/>
-                <w:shd w:fill="auto" w:val="clear"/>
               </w:rPr>
             </w:pPr>
             <w:r>
@@ -3261,7 +3260,6 @@
                 <w:spacing w:val="0"/>
                 <w:position w:val="0"/>
                 <w:sz w:val="22"/>
-                <w:shd w:fill="auto" w:val="clear"/>
               </w:rPr>
             </w:pPr>
             <w:r>
@@ -3312,7 +3310,6 @@
                 <w:spacing w:val="0"/>
                 <w:position w:val="0"/>
                 <w:sz w:val="22"/>
-                <w:shd w:fill="auto" w:val="clear"/>
               </w:rPr>
             </w:pPr>
             <w:r>
@@ -3357,7 +3354,6 @@
                 <w:spacing w:val="0"/>
                 <w:position w:val="0"/>
                 <w:sz w:val="22"/>
-                <w:shd w:fill="auto" w:val="clear"/>
               </w:rPr>
             </w:pPr>
             <w:r>
@@ -3408,7 +3404,6 @@
                 <w:spacing w:val="0"/>
                 <w:position w:val="0"/>
                 <w:sz w:val="22"/>
-                <w:shd w:fill="auto" w:val="clear"/>
               </w:rPr>
             </w:pPr>
             <w:r>
@@ -3453,7 +3448,6 @@
                 <w:spacing w:val="0"/>
                 <w:position w:val="0"/>
                 <w:sz w:val="22"/>
-                <w:shd w:fill="auto" w:val="clear"/>
               </w:rPr>
             </w:pPr>
             <w:r>
@@ -3504,7 +3498,6 @@
                 <w:spacing w:val="0"/>
                 <w:position w:val="0"/>
                 <w:sz w:val="22"/>
-                <w:shd w:fill="auto" w:val="clear"/>
               </w:rPr>
             </w:pPr>
             <w:r>
@@ -3549,7 +3542,6 @@
                 <w:spacing w:val="0"/>
                 <w:position w:val="0"/>
                 <w:sz w:val="22"/>
-                <w:shd w:fill="auto" w:val="clear"/>
               </w:rPr>
             </w:pPr>
             <w:r>
@@ -3600,7 +3592,6 @@
                 <w:spacing w:val="0"/>
                 <w:position w:val="0"/>
                 <w:sz w:val="22"/>
-                <w:shd w:fill="auto" w:val="clear"/>
               </w:rPr>
             </w:pPr>
             <w:r>
@@ -3645,7 +3636,6 @@
                 <w:spacing w:val="0"/>
                 <w:position w:val="0"/>
                 <w:sz w:val="22"/>
-                <w:shd w:fill="auto" w:val="clear"/>
               </w:rPr>
             </w:pPr>
             <w:r>
@@ -3730,7 +3720,6 @@
                 <w:spacing w:val="0"/>
                 <w:position w:val="0"/>
                 <w:sz w:val="22"/>
-                <w:shd w:fill="auto" w:val="clear"/>
               </w:rPr>
             </w:pPr>
             <w:r>
@@ -3775,7 +3764,6 @@
                 <w:spacing w:val="0"/>
                 <w:position w:val="0"/>
                 <w:sz w:val="22"/>
-                <w:shd w:fill="auto" w:val="clear"/>
               </w:rPr>
             </w:pPr>
             <w:r>
@@ -3826,7 +3814,6 @@
                 <w:spacing w:val="0"/>
                 <w:position w:val="0"/>
                 <w:sz w:val="22"/>
-                <w:shd w:fill="auto" w:val="clear"/>
               </w:rPr>
             </w:pPr>
             <w:r>
@@ -3871,7 +3858,6 @@
                 <w:spacing w:val="0"/>
                 <w:position w:val="0"/>
                 <w:sz w:val="22"/>
-                <w:shd w:fill="auto" w:val="clear"/>
               </w:rPr>
             </w:pPr>
             <w:r>
@@ -3922,7 +3908,6 @@
                 <w:spacing w:val="0"/>
                 <w:position w:val="0"/>
                 <w:sz w:val="22"/>
-                <w:shd w:fill="auto" w:val="clear"/>
               </w:rPr>
             </w:pPr>
             <w:r>
@@ -3967,7 +3952,6 @@
                 <w:spacing w:val="0"/>
                 <w:position w:val="0"/>
                 <w:sz w:val="22"/>
-                <w:shd w:fill="auto" w:val="clear"/>
               </w:rPr>
             </w:pPr>
             <w:r>
@@ -4018,7 +4002,6 @@
                 <w:spacing w:val="0"/>
                 <w:position w:val="0"/>
                 <w:sz w:val="22"/>
-                <w:shd w:fill="auto" w:val="clear"/>
               </w:rPr>
             </w:pPr>
             <w:r>
@@ -4063,7 +4046,6 @@
                 <w:spacing w:val="0"/>
                 <w:position w:val="0"/>
                 <w:sz w:val="22"/>
-                <w:shd w:fill="auto" w:val="clear"/>
               </w:rPr>
             </w:pPr>
             <w:r>
@@ -4114,7 +4096,6 @@
                 <w:spacing w:val="0"/>
                 <w:position w:val="0"/>
                 <w:sz w:val="22"/>
-                <w:shd w:fill="auto" w:val="clear"/>
               </w:rPr>
             </w:pPr>
             <w:r>
@@ -4159,7 +4140,6 @@
                 <w:spacing w:val="0"/>
                 <w:position w:val="0"/>
                 <w:sz w:val="22"/>
-                <w:shd w:fill="auto" w:val="clear"/>
               </w:rPr>
             </w:pPr>
             <w:r>
@@ -4244,7 +4224,6 @@
                 <w:spacing w:val="0"/>
                 <w:position w:val="0"/>
                 <w:sz w:val="22"/>
-                <w:shd w:fill="auto" w:val="clear"/>
               </w:rPr>
             </w:pPr>
             <w:r>
@@ -4289,7 +4268,6 @@
                 <w:spacing w:val="0"/>
                 <w:position w:val="0"/>
                 <w:sz w:val="22"/>
-                <w:shd w:fill="auto" w:val="clear"/>
               </w:rPr>
             </w:pPr>
             <w:r>
@@ -4340,7 +4318,6 @@
                 <w:spacing w:val="0"/>
                 <w:position w:val="0"/>
                 <w:sz w:val="22"/>
-                <w:shd w:fill="auto" w:val="clear"/>
               </w:rPr>
             </w:pPr>
             <w:r>
@@ -4385,7 +4362,6 @@
                 <w:spacing w:val="0"/>
                 <w:position w:val="0"/>
                 <w:sz w:val="22"/>
-                <w:shd w:fill="auto" w:val="clear"/>
               </w:rPr>
             </w:pPr>
             <w:r>
@@ -4436,7 +4412,6 @@
                 <w:spacing w:val="0"/>
                 <w:position w:val="0"/>
                 <w:sz w:val="22"/>
-                <w:shd w:fill="auto" w:val="clear"/>
               </w:rPr>
             </w:pPr>
             <w:r>
@@ -4481,7 +4456,6 @@
                 <w:spacing w:val="0"/>
                 <w:position w:val="0"/>
                 <w:sz w:val="22"/>
-                <w:shd w:fill="auto" w:val="clear"/>
               </w:rPr>
             </w:pPr>
             <w:r>
@@ -4532,7 +4506,6 @@
                 <w:spacing w:val="0"/>
                 <w:position w:val="0"/>
                 <w:sz w:val="22"/>
-                <w:shd w:fill="auto" w:val="clear"/>
               </w:rPr>
             </w:pPr>
             <w:r>
@@ -4577,7 +4550,6 @@
                 <w:spacing w:val="0"/>
                 <w:position w:val="0"/>
                 <w:sz w:val="22"/>
-                <w:shd w:fill="auto" w:val="clear"/>
               </w:rPr>
             </w:pPr>
             <w:r>
@@ -4628,7 +4600,6 @@
                 <w:spacing w:val="0"/>
                 <w:position w:val="0"/>
                 <w:sz w:val="22"/>
-                <w:shd w:fill="auto" w:val="clear"/>
               </w:rPr>
             </w:pPr>
             <w:r>
@@ -4673,7 +4644,6 @@
                 <w:spacing w:val="0"/>
                 <w:position w:val="0"/>
                 <w:sz w:val="22"/>
-                <w:shd w:fill="auto" w:val="clear"/>
               </w:rPr>
             </w:pPr>
             <w:r>
@@ -4758,7 +4728,6 @@
                 <w:spacing w:val="0"/>
                 <w:position w:val="0"/>
                 <w:sz w:val="22"/>
-                <w:shd w:fill="auto" w:val="clear"/>
               </w:rPr>
             </w:pPr>
             <w:r>
@@ -4803,7 +4772,6 @@
                 <w:spacing w:val="0"/>
                 <w:position w:val="0"/>
                 <w:sz w:val="22"/>
-                <w:shd w:fill="auto" w:val="clear"/>
               </w:rPr>
             </w:pPr>
             <w:r>
@@ -4854,7 +4822,6 @@
                 <w:spacing w:val="0"/>
                 <w:position w:val="0"/>
                 <w:sz w:val="22"/>
-                <w:shd w:fill="auto" w:val="clear"/>
               </w:rPr>
             </w:pPr>
             <w:r>
@@ -4899,7 +4866,6 @@
                 <w:spacing w:val="0"/>
                 <w:position w:val="0"/>
                 <w:sz w:val="22"/>
-                <w:shd w:fill="auto" w:val="clear"/>
               </w:rPr>
             </w:pPr>
             <w:r>
@@ -4950,7 +4916,6 @@
                 <w:spacing w:val="0"/>
                 <w:position w:val="0"/>
                 <w:sz w:val="22"/>
-                <w:shd w:fill="auto" w:val="clear"/>
               </w:rPr>
             </w:pPr>
             <w:r>
@@ -4995,7 +4960,6 @@
                 <w:spacing w:val="0"/>
                 <w:position w:val="0"/>
                 <w:sz w:val="22"/>
-                <w:shd w:fill="auto" w:val="clear"/>
               </w:rPr>
             </w:pPr>
             <w:r>
@@ -5046,7 +5010,6 @@
                 <w:spacing w:val="0"/>
                 <w:position w:val="0"/>
                 <w:sz w:val="22"/>
-                <w:shd w:fill="auto" w:val="clear"/>
               </w:rPr>
             </w:pPr>
             <w:r>
@@ -5091,7 +5054,6 @@
                 <w:spacing w:val="0"/>
                 <w:position w:val="0"/>
                 <w:sz w:val="22"/>
-                <w:shd w:fill="auto" w:val="clear"/>
               </w:rPr>
             </w:pPr>
             <w:r>
@@ -5142,7 +5104,6 @@
                 <w:spacing w:val="0"/>
                 <w:position w:val="0"/>
                 <w:sz w:val="22"/>
-                <w:shd w:fill="auto" w:val="clear"/>
               </w:rPr>
             </w:pPr>
             <w:r>
@@ -5187,7 +5148,6 @@
                 <w:spacing w:val="0"/>
                 <w:position w:val="0"/>
                 <w:sz w:val="22"/>
-                <w:shd w:fill="auto" w:val="clear"/>
               </w:rPr>
             </w:pPr>
             <w:r>
@@ -5272,7 +5232,6 @@
                 <w:spacing w:val="0"/>
                 <w:position w:val="0"/>
                 <w:sz w:val="22"/>
-                <w:shd w:fill="auto" w:val="clear"/>
               </w:rPr>
             </w:pPr>
             <w:r>
@@ -5317,7 +5276,6 @@
                 <w:spacing w:val="0"/>
                 <w:position w:val="0"/>
                 <w:sz w:val="22"/>
-                <w:shd w:fill="auto" w:val="clear"/>
               </w:rPr>
             </w:pPr>
             <w:r>
@@ -5368,7 +5326,6 @@
                 <w:spacing w:val="0"/>
                 <w:position w:val="0"/>
                 <w:sz w:val="22"/>
-                <w:shd w:fill="auto" w:val="clear"/>
               </w:rPr>
             </w:pPr>
             <w:r>
@@ -5413,7 +5370,6 @@
                 <w:spacing w:val="0"/>
                 <w:position w:val="0"/>
                 <w:sz w:val="22"/>
-                <w:shd w:fill="auto" w:val="clear"/>
               </w:rPr>
             </w:pPr>
             <w:r>
@@ -5464,7 +5420,6 @@
                 <w:spacing w:val="0"/>
                 <w:position w:val="0"/>
                 <w:sz w:val="22"/>
-                <w:shd w:fill="auto" w:val="clear"/>
               </w:rPr>
             </w:pPr>
             <w:r>
@@ -5509,7 +5464,6 @@
                 <w:spacing w:val="0"/>
                 <w:position w:val="0"/>
                 <w:sz w:val="22"/>
-                <w:shd w:fill="auto" w:val="clear"/>
               </w:rPr>
             </w:pPr>
             <w:r>
@@ -5560,7 +5514,6 @@
                 <w:spacing w:val="0"/>
                 <w:position w:val="0"/>
                 <w:sz w:val="22"/>
-                <w:shd w:fill="auto" w:val="clear"/>
               </w:rPr>
             </w:pPr>
             <w:r>
@@ -5605,7 +5558,6 @@
                 <w:spacing w:val="0"/>
                 <w:position w:val="0"/>
                 <w:sz w:val="22"/>
-                <w:shd w:fill="auto" w:val="clear"/>
               </w:rPr>
             </w:pPr>
             <w:r>
@@ -5656,7 +5608,6 @@
                 <w:spacing w:val="0"/>
                 <w:position w:val="0"/>
                 <w:sz w:val="22"/>
-                <w:shd w:fill="auto" w:val="clear"/>
               </w:rPr>
             </w:pPr>
             <w:r>
@@ -5701,7 +5652,6 @@
                 <w:spacing w:val="0"/>
                 <w:position w:val="0"/>
                 <w:sz w:val="22"/>
-                <w:shd w:fill="auto" w:val="clear"/>
               </w:rPr>
             </w:pPr>
             <w:r>
@@ -5774,7 +5724,6 @@
                 <w:spacing w:val="0"/>
                 <w:position w:val="0"/>
                 <w:sz w:val="22"/>
-                <w:shd w:fill="auto" w:val="clear"/>
               </w:rPr>
             </w:pPr>
             <w:r>
@@ -5819,7 +5768,6 @@
                 <w:spacing w:val="0"/>
                 <w:position w:val="0"/>
                 <w:sz w:val="22"/>
-                <w:shd w:fill="auto" w:val="clear"/>
               </w:rPr>
             </w:pPr>
             <w:r>
@@ -5870,7 +5818,6 @@
                 <w:spacing w:val="0"/>
                 <w:position w:val="0"/>
                 <w:sz w:val="22"/>
-                <w:shd w:fill="auto" w:val="clear"/>
               </w:rPr>
             </w:pPr>
             <w:r>
@@ -5915,7 +5862,6 @@
                 <w:spacing w:val="0"/>
                 <w:position w:val="0"/>
                 <w:sz w:val="22"/>
-                <w:shd w:fill="auto" w:val="clear"/>
               </w:rPr>
             </w:pPr>
             <w:r>
@@ -5966,7 +5912,6 @@
                 <w:spacing w:val="0"/>
                 <w:position w:val="0"/>
                 <w:sz w:val="22"/>
-                <w:shd w:fill="auto" w:val="clear"/>
               </w:rPr>
             </w:pPr>
             <w:r>
@@ -6011,7 +5956,6 @@
                 <w:spacing w:val="0"/>
                 <w:position w:val="0"/>
                 <w:sz w:val="22"/>
-                <w:shd w:fill="auto" w:val="clear"/>
               </w:rPr>
             </w:pPr>
             <w:r>
@@ -6062,7 +6006,6 @@
                 <w:spacing w:val="0"/>
                 <w:position w:val="0"/>
                 <w:sz w:val="22"/>
-                <w:shd w:fill="auto" w:val="clear"/>
               </w:rPr>
             </w:pPr>
             <w:r>
@@ -6107,7 +6050,6 @@
                 <w:spacing w:val="0"/>
                 <w:position w:val="0"/>
                 <w:sz w:val="22"/>
-                <w:shd w:fill="auto" w:val="clear"/>
               </w:rPr>
             </w:pPr>
             <w:r>
@@ -6158,7 +6100,6 @@
                 <w:spacing w:val="0"/>
                 <w:position w:val="0"/>
                 <w:sz w:val="22"/>
-                <w:shd w:fill="auto" w:val="clear"/>
               </w:rPr>
             </w:pPr>
             <w:r>
@@ -6203,7 +6144,6 @@
                 <w:spacing w:val="0"/>
                 <w:position w:val="0"/>
                 <w:sz w:val="22"/>
-                <w:shd w:fill="auto" w:val="clear"/>
               </w:rPr>
             </w:pPr>
             <w:r>
@@ -6288,7 +6228,6 @@
                 <w:spacing w:val="0"/>
                 <w:position w:val="0"/>
                 <w:sz w:val="22"/>
-                <w:shd w:fill="auto" w:val="clear"/>
               </w:rPr>
             </w:pPr>
             <w:r>
@@ -6333,7 +6272,6 @@
                 <w:spacing w:val="0"/>
                 <w:position w:val="0"/>
                 <w:sz w:val="22"/>
-                <w:shd w:fill="auto" w:val="clear"/>
               </w:rPr>
             </w:pPr>
             <w:r>
@@ -6384,7 +6322,6 @@
                 <w:spacing w:val="0"/>
                 <w:position w:val="0"/>
                 <w:sz w:val="22"/>
-                <w:shd w:fill="auto" w:val="clear"/>
               </w:rPr>
             </w:pPr>
             <w:r>
@@ -6429,7 +6366,6 @@
                 <w:spacing w:val="0"/>
                 <w:position w:val="0"/>
                 <w:sz w:val="22"/>
-                <w:shd w:fill="auto" w:val="clear"/>
               </w:rPr>
             </w:pPr>
             <w:r>
@@ -6480,7 +6416,6 @@
                 <w:spacing w:val="0"/>
                 <w:position w:val="0"/>
                 <w:sz w:val="22"/>
-                <w:shd w:fill="auto" w:val="clear"/>
               </w:rPr>
             </w:pPr>
             <w:r>
@@ -6525,7 +6460,6 @@
                 <w:spacing w:val="0"/>
                 <w:position w:val="0"/>
                 <w:sz w:val="22"/>
-                <w:shd w:fill="auto" w:val="clear"/>
               </w:rPr>
             </w:pPr>
             <w:r>
@@ -6576,7 +6510,6 @@
                 <w:spacing w:val="0"/>
                 <w:position w:val="0"/>
                 <w:sz w:val="22"/>
-                <w:shd w:fill="auto" w:val="clear"/>
               </w:rPr>
             </w:pPr>
             <w:r>
@@ -6621,7 +6554,6 @@
                 <w:spacing w:val="0"/>
                 <w:position w:val="0"/>
                 <w:sz w:val="22"/>
-                <w:shd w:fill="auto" w:val="clear"/>
               </w:rPr>
             </w:pPr>
             <w:r>
@@ -6672,7 +6604,6 @@
                 <w:spacing w:val="0"/>
                 <w:position w:val="0"/>
                 <w:sz w:val="22"/>
-                <w:shd w:fill="auto" w:val="clear"/>
               </w:rPr>
             </w:pPr>
             <w:r>
@@ -6717,7 +6648,6 @@
                 <w:spacing w:val="0"/>
                 <w:position w:val="0"/>
                 <w:sz w:val="22"/>
-                <w:shd w:fill="auto" w:val="clear"/>
               </w:rPr>
             </w:pPr>
             <w:r>
@@ -6750,7 +6680,499 @@
           <w:shd w:fill="auto" w:val="clear"/>
         </w:rPr>
       </w:pPr>
-      <w:r>
+    </w:p>
+    <w:tbl>
+      <w:tblPr/>
+      <w:tblGrid>
+        <w:gridCol w:w="2626"/>
+        <w:gridCol w:w="5244"/>
+      </w:tblGrid>
+      <w:tr>
+        <w:trPr>
+          <w:trHeight w:val="1" w:hRule="atLeast"/>
+          <w:jc w:val="center"/>
+        </w:trPr>
+        <w:tc>
+          <w:tcPr>
+            <w:tcW w:w="2626" w:type="dxa"/>
+            <w:tcBorders>
+              <w:top w:val="single" w:color="000001" w:sz="4"/>
+              <w:left w:val="single" w:color="000001" w:sz="4"/>
+              <w:bottom w:val="single" w:color="000001" w:sz="4"/>
+              <w:right w:val="single" w:color="000001" w:sz="4"/>
+            </w:tcBorders>
+            <w:shd w:color="000000" w:fill="d9d9d9" w:val="clear"/>
+            <w:tcMar>
+              <w:left w:w="108" w:type="dxa"/>
+              <w:right w:w="108" w:type="dxa"/>
+            </w:tcMar>
+            <w:vAlign w:val="top"/>
+          </w:tcPr>
+          <w:p>
+            <w:pPr>
+              <w:tabs>
+                <w:tab w:val="left" w:pos="709" w:leader="none"/>
+              </w:tabs>
+              <w:spacing w:before="0" w:after="0" w:line="240"/>
+              <w:ind w:right="0" w:left="0" w:firstLine="0"/>
+              <w:jc w:val="both"/>
+              <w:rPr>
+                <w:color w:val="auto"/>
+                <w:spacing w:val="0"/>
+                <w:position w:val="0"/>
+                <w:sz w:val="22"/>
+                <w:shd w:fill="auto" w:val="clear"/>
+              </w:rPr>
+            </w:pPr>
+            <w:r>
+              <w:rPr>
+                <w:rFonts w:ascii="Roboto" w:hAnsi="Roboto" w:cs="Roboto" w:eastAsia="Roboto"/>
+                <w:color w:val="auto"/>
+                <w:spacing w:val="0"/>
+                <w:position w:val="0"/>
+                <w:sz w:val="22"/>
+                <w:shd w:fill="auto" w:val="clear"/>
+              </w:rPr>
+              <w:t xml:space="preserve">Nombre</w:t>
+            </w:r>
+          </w:p>
+        </w:tc>
+        <w:tc>
+          <w:tcPr>
+            <w:tcW w:w="5244" w:type="dxa"/>
+            <w:tcBorders>
+              <w:top w:val="single" w:color="000001" w:sz="4"/>
+              <w:left w:val="single" w:color="000001" w:sz="4"/>
+              <w:bottom w:val="single" w:color="000001" w:sz="4"/>
+              <w:right w:val="single" w:color="000001" w:sz="4"/>
+            </w:tcBorders>
+            <w:shd w:color="000000" w:fill="ffffff" w:val="clear"/>
+            <w:tcMar>
+              <w:left w:w="108" w:type="dxa"/>
+              <w:right w:w="108" w:type="dxa"/>
+            </w:tcMar>
+            <w:vAlign w:val="top"/>
+          </w:tcPr>
+          <w:p>
+            <w:pPr>
+              <w:tabs>
+                <w:tab w:val="left" w:pos="709" w:leader="none"/>
+              </w:tabs>
+              <w:spacing w:before="0" w:after="0" w:line="240"/>
+              <w:ind w:right="0" w:left="0" w:firstLine="0"/>
+              <w:jc w:val="both"/>
+              <w:rPr>
+                <w:color w:val="auto"/>
+                <w:spacing w:val="0"/>
+                <w:position w:val="0"/>
+                <w:sz w:val="22"/>
+                <w:shd w:fill="auto" w:val="clear"/>
+              </w:rPr>
+            </w:pPr>
+            <w:r>
+              <w:rPr>
+                <w:rFonts w:ascii="Roboto" w:hAnsi="Roboto" w:cs="Roboto" w:eastAsia="Roboto"/>
+                <w:color w:val="auto"/>
+                <w:spacing w:val="0"/>
+                <w:position w:val="0"/>
+                <w:sz w:val="22"/>
+                <w:shd w:fill="auto" w:val="clear"/>
+              </w:rPr>
+              <w:t xml:space="preserve">Hernán Ezequiel Juarez</w:t>
+            </w:r>
+          </w:p>
+        </w:tc>
+      </w:tr>
+      <w:tr>
+        <w:trPr>
+          <w:trHeight w:val="1" w:hRule="atLeast"/>
+          <w:jc w:val="center"/>
+        </w:trPr>
+        <w:tc>
+          <w:tcPr>
+            <w:tcW w:w="2626" w:type="dxa"/>
+            <w:tcBorders>
+              <w:top w:val="single" w:color="000001" w:sz="4"/>
+              <w:left w:val="single" w:color="000001" w:sz="4"/>
+              <w:bottom w:val="single" w:color="000001" w:sz="4"/>
+              <w:right w:val="single" w:color="000001" w:sz="4"/>
+            </w:tcBorders>
+            <w:shd w:color="000000" w:fill="d9d9d9" w:val="clear"/>
+            <w:tcMar>
+              <w:left w:w="108" w:type="dxa"/>
+              <w:right w:w="108" w:type="dxa"/>
+            </w:tcMar>
+            <w:vAlign w:val="top"/>
+          </w:tcPr>
+          <w:p>
+            <w:pPr>
+              <w:tabs>
+                <w:tab w:val="left" w:pos="709" w:leader="none"/>
+              </w:tabs>
+              <w:spacing w:before="0" w:after="0" w:line="240"/>
+              <w:ind w:right="0" w:left="0" w:firstLine="0"/>
+              <w:jc w:val="both"/>
+              <w:rPr>
+                <w:color w:val="auto"/>
+                <w:spacing w:val="0"/>
+                <w:position w:val="0"/>
+                <w:sz w:val="22"/>
+                <w:shd w:fill="auto" w:val="clear"/>
+              </w:rPr>
+            </w:pPr>
+            <w:r>
+              <w:rPr>
+                <w:rFonts w:ascii="Roboto" w:hAnsi="Roboto" w:cs="Roboto" w:eastAsia="Roboto"/>
+                <w:color w:val="auto"/>
+                <w:spacing w:val="0"/>
+                <w:position w:val="0"/>
+                <w:sz w:val="22"/>
+                <w:shd w:fill="auto" w:val="clear"/>
+              </w:rPr>
+              <w:t xml:space="preserve">Rol</w:t>
+            </w:r>
+          </w:p>
+        </w:tc>
+        <w:tc>
+          <w:tcPr>
+            <w:tcW w:w="5244" w:type="dxa"/>
+            <w:tcBorders>
+              <w:top w:val="single" w:color="000001" w:sz="4"/>
+              <w:left w:val="single" w:color="000001" w:sz="4"/>
+              <w:bottom w:val="single" w:color="000001" w:sz="4"/>
+              <w:right w:val="single" w:color="000001" w:sz="4"/>
+            </w:tcBorders>
+            <w:shd w:color="000000" w:fill="ffffff" w:val="clear"/>
+            <w:tcMar>
+              <w:left w:w="108" w:type="dxa"/>
+              <w:right w:w="108" w:type="dxa"/>
+            </w:tcMar>
+            <w:vAlign w:val="top"/>
+          </w:tcPr>
+          <w:p>
+            <w:pPr>
+              <w:tabs>
+                <w:tab w:val="left" w:pos="709" w:leader="none"/>
+              </w:tabs>
+              <w:spacing w:before="0" w:after="0" w:line="240"/>
+              <w:ind w:right="0" w:left="0" w:firstLine="0"/>
+              <w:jc w:val="both"/>
+              <w:rPr>
+                <w:color w:val="auto"/>
+                <w:spacing w:val="0"/>
+                <w:position w:val="0"/>
+                <w:sz w:val="22"/>
+                <w:shd w:fill="auto" w:val="clear"/>
+              </w:rPr>
+            </w:pPr>
+            <w:r>
+              <w:rPr>
+                <w:rFonts w:ascii="Roboto" w:hAnsi="Roboto" w:cs="Roboto" w:eastAsia="Roboto"/>
+                <w:color w:val="auto"/>
+                <w:spacing w:val="0"/>
+                <w:position w:val="0"/>
+                <w:sz w:val="22"/>
+                <w:shd w:fill="auto" w:val="clear"/>
+              </w:rPr>
+              <w:t xml:space="preserve">Programador, Diseñador y Documentador</w:t>
+            </w:r>
+          </w:p>
+        </w:tc>
+      </w:tr>
+      <w:tr>
+        <w:trPr>
+          <w:trHeight w:val="1" w:hRule="atLeast"/>
+          <w:jc w:val="center"/>
+        </w:trPr>
+        <w:tc>
+          <w:tcPr>
+            <w:tcW w:w="2626" w:type="dxa"/>
+            <w:tcBorders>
+              <w:top w:val="single" w:color="000001" w:sz="4"/>
+              <w:left w:val="single" w:color="000001" w:sz="4"/>
+              <w:bottom w:val="single" w:color="000001" w:sz="4"/>
+              <w:right w:val="single" w:color="000001" w:sz="4"/>
+            </w:tcBorders>
+            <w:shd w:color="000000" w:fill="d9d9d9" w:val="clear"/>
+            <w:tcMar>
+              <w:left w:w="108" w:type="dxa"/>
+              <w:right w:w="108" w:type="dxa"/>
+            </w:tcMar>
+            <w:vAlign w:val="top"/>
+          </w:tcPr>
+          <w:p>
+            <w:pPr>
+              <w:tabs>
+                <w:tab w:val="left" w:pos="709" w:leader="none"/>
+              </w:tabs>
+              <w:spacing w:before="0" w:after="0" w:line="240"/>
+              <w:ind w:right="0" w:left="0" w:firstLine="0"/>
+              <w:jc w:val="both"/>
+              <w:rPr>
+                <w:color w:val="auto"/>
+                <w:spacing w:val="0"/>
+                <w:position w:val="0"/>
+                <w:sz w:val="22"/>
+                <w:shd w:fill="auto" w:val="clear"/>
+              </w:rPr>
+            </w:pPr>
+            <w:r>
+              <w:rPr>
+                <w:rFonts w:ascii="Roboto" w:hAnsi="Roboto" w:cs="Roboto" w:eastAsia="Roboto"/>
+                <w:color w:val="auto"/>
+                <w:spacing w:val="0"/>
+                <w:position w:val="0"/>
+                <w:sz w:val="22"/>
+                <w:shd w:fill="auto" w:val="clear"/>
+              </w:rPr>
+              <w:t xml:space="preserve">Categoría Profesional</w:t>
+            </w:r>
+          </w:p>
+        </w:tc>
+        <w:tc>
+          <w:tcPr>
+            <w:tcW w:w="5244" w:type="dxa"/>
+            <w:tcBorders>
+              <w:top w:val="single" w:color="000001" w:sz="4"/>
+              <w:left w:val="single" w:color="000001" w:sz="4"/>
+              <w:bottom w:val="single" w:color="000001" w:sz="4"/>
+              <w:right w:val="single" w:color="000001" w:sz="4"/>
+            </w:tcBorders>
+            <w:shd w:color="000000" w:fill="ffffff" w:val="clear"/>
+            <w:tcMar>
+              <w:left w:w="108" w:type="dxa"/>
+              <w:right w:w="108" w:type="dxa"/>
+            </w:tcMar>
+            <w:vAlign w:val="top"/>
+          </w:tcPr>
+          <w:p>
+            <w:pPr>
+              <w:tabs>
+                <w:tab w:val="left" w:pos="709" w:leader="none"/>
+              </w:tabs>
+              <w:spacing w:before="0" w:after="0" w:line="240"/>
+              <w:ind w:right="0" w:left="0" w:firstLine="0"/>
+              <w:jc w:val="both"/>
+              <w:rPr>
+                <w:color w:val="auto"/>
+                <w:spacing w:val="0"/>
+                <w:position w:val="0"/>
+                <w:sz w:val="22"/>
+                <w:shd w:fill="auto" w:val="clear"/>
+              </w:rPr>
+            </w:pPr>
+            <w:r>
+              <w:rPr>
+                <w:rFonts w:ascii="Roboto" w:hAnsi="Roboto" w:cs="Roboto" w:eastAsia="Roboto"/>
+                <w:color w:val="auto"/>
+                <w:spacing w:val="0"/>
+                <w:position w:val="0"/>
+                <w:sz w:val="22"/>
+                <w:shd w:fill="auto" w:val="clear"/>
+              </w:rPr>
+              <w:t xml:space="preserve">Estudiante</w:t>
+            </w:r>
+          </w:p>
+        </w:tc>
+      </w:tr>
+      <w:tr>
+        <w:trPr>
+          <w:trHeight w:val="1" w:hRule="atLeast"/>
+          <w:jc w:val="center"/>
+        </w:trPr>
+        <w:tc>
+          <w:tcPr>
+            <w:tcW w:w="2626" w:type="dxa"/>
+            <w:tcBorders>
+              <w:top w:val="single" w:color="000001" w:sz="4"/>
+              <w:left w:val="single" w:color="000001" w:sz="4"/>
+              <w:bottom w:val="single" w:color="000001" w:sz="4"/>
+              <w:right w:val="single" w:color="000001" w:sz="4"/>
+            </w:tcBorders>
+            <w:shd w:color="000000" w:fill="d9d9d9" w:val="clear"/>
+            <w:tcMar>
+              <w:left w:w="108" w:type="dxa"/>
+              <w:right w:w="108" w:type="dxa"/>
+            </w:tcMar>
+            <w:vAlign w:val="top"/>
+          </w:tcPr>
+          <w:p>
+            <w:pPr>
+              <w:tabs>
+                <w:tab w:val="left" w:pos="709" w:leader="none"/>
+              </w:tabs>
+              <w:spacing w:before="0" w:after="0" w:line="240"/>
+              <w:ind w:right="0" w:left="0" w:firstLine="0"/>
+              <w:jc w:val="both"/>
+              <w:rPr>
+                <w:color w:val="auto"/>
+                <w:spacing w:val="0"/>
+                <w:position w:val="0"/>
+                <w:sz w:val="22"/>
+                <w:shd w:fill="auto" w:val="clear"/>
+              </w:rPr>
+            </w:pPr>
+            <w:r>
+              <w:rPr>
+                <w:rFonts w:ascii="Roboto" w:hAnsi="Roboto" w:cs="Roboto" w:eastAsia="Roboto"/>
+                <w:color w:val="auto"/>
+                <w:spacing w:val="0"/>
+                <w:position w:val="0"/>
+                <w:sz w:val="22"/>
+                <w:shd w:fill="auto" w:val="clear"/>
+              </w:rPr>
+              <w:t xml:space="preserve">Responsabilidad</w:t>
+            </w:r>
+          </w:p>
+        </w:tc>
+        <w:tc>
+          <w:tcPr>
+            <w:tcW w:w="5244" w:type="dxa"/>
+            <w:tcBorders>
+              <w:top w:val="single" w:color="000001" w:sz="4"/>
+              <w:left w:val="single" w:color="000001" w:sz="4"/>
+              <w:bottom w:val="single" w:color="000001" w:sz="4"/>
+              <w:right w:val="single" w:color="000001" w:sz="4"/>
+            </w:tcBorders>
+            <w:shd w:color="000000" w:fill="ffffff" w:val="clear"/>
+            <w:tcMar>
+              <w:left w:w="108" w:type="dxa"/>
+              <w:right w:w="108" w:type="dxa"/>
+            </w:tcMar>
+            <w:vAlign w:val="top"/>
+          </w:tcPr>
+          <w:p>
+            <w:pPr>
+              <w:tabs>
+                <w:tab w:val="left" w:pos="709" w:leader="none"/>
+              </w:tabs>
+              <w:spacing w:before="0" w:after="0" w:line="240"/>
+              <w:ind w:right="0" w:left="0" w:firstLine="0"/>
+              <w:jc w:val="both"/>
+              <w:rPr>
+                <w:color w:val="auto"/>
+                <w:spacing w:val="0"/>
+                <w:position w:val="0"/>
+                <w:sz w:val="22"/>
+                <w:shd w:fill="auto" w:val="clear"/>
+              </w:rPr>
+            </w:pPr>
+            <w:r>
+              <w:rPr>
+                <w:rFonts w:ascii="Roboto" w:hAnsi="Roboto" w:cs="Roboto" w:eastAsia="Roboto"/>
+                <w:color w:val="auto"/>
+                <w:spacing w:val="0"/>
+                <w:position w:val="0"/>
+                <w:sz w:val="22"/>
+                <w:shd w:fill="auto" w:val="clear"/>
+              </w:rPr>
+              <w:t xml:space="preserve">Maquetación del sitio, programar, documentar</w:t>
+            </w:r>
+          </w:p>
+        </w:tc>
+      </w:tr>
+      <w:tr>
+        <w:trPr>
+          <w:trHeight w:val="1" w:hRule="atLeast"/>
+          <w:jc w:val="center"/>
+        </w:trPr>
+        <w:tc>
+          <w:tcPr>
+            <w:tcW w:w="2626" w:type="dxa"/>
+            <w:tcBorders>
+              <w:top w:val="single" w:color="000001" w:sz="4"/>
+              <w:left w:val="single" w:color="000001" w:sz="4"/>
+              <w:bottom w:val="single" w:color="000001" w:sz="4"/>
+              <w:right w:val="single" w:color="000001" w:sz="4"/>
+            </w:tcBorders>
+            <w:shd w:color="000000" w:fill="d9d9d9" w:val="clear"/>
+            <w:tcMar>
+              <w:left w:w="108" w:type="dxa"/>
+              <w:right w:w="108" w:type="dxa"/>
+            </w:tcMar>
+            <w:vAlign w:val="top"/>
+          </w:tcPr>
+          <w:p>
+            <w:pPr>
+              <w:tabs>
+                <w:tab w:val="left" w:pos="709" w:leader="none"/>
+              </w:tabs>
+              <w:spacing w:before="0" w:after="0" w:line="240"/>
+              <w:ind w:right="0" w:left="0" w:firstLine="0"/>
+              <w:jc w:val="both"/>
+              <w:rPr>
+                <w:color w:val="auto"/>
+                <w:spacing w:val="0"/>
+                <w:position w:val="0"/>
+                <w:sz w:val="22"/>
+                <w:shd w:fill="auto" w:val="clear"/>
+              </w:rPr>
+            </w:pPr>
+            <w:r>
+              <w:rPr>
+                <w:rFonts w:ascii="Roboto" w:hAnsi="Roboto" w:cs="Roboto" w:eastAsia="Roboto"/>
+                <w:color w:val="auto"/>
+                <w:spacing w:val="0"/>
+                <w:position w:val="0"/>
+                <w:sz w:val="22"/>
+                <w:shd w:fill="auto" w:val="clear"/>
+              </w:rPr>
+              <w:t xml:space="preserve">Información de contacto</w:t>
+            </w:r>
+          </w:p>
+        </w:tc>
+        <w:tc>
+          <w:tcPr>
+            <w:tcW w:w="5244" w:type="dxa"/>
+            <w:tcBorders>
+              <w:top w:val="single" w:color="000001" w:sz="4"/>
+              <w:left w:val="single" w:color="000001" w:sz="4"/>
+              <w:bottom w:val="single" w:color="000001" w:sz="4"/>
+              <w:right w:val="single" w:color="000001" w:sz="4"/>
+            </w:tcBorders>
+            <w:shd w:color="000000" w:fill="ffffff" w:val="clear"/>
+            <w:tcMar>
+              <w:left w:w="108" w:type="dxa"/>
+              <w:right w:w="108" w:type="dxa"/>
+            </w:tcMar>
+            <w:vAlign w:val="top"/>
+          </w:tcPr>
+          <w:p>
+            <w:pPr>
+              <w:tabs>
+                <w:tab w:val="left" w:pos="709" w:leader="none"/>
+              </w:tabs>
+              <w:spacing w:before="0" w:after="0" w:line="240"/>
+              <w:ind w:right="0" w:left="0" w:firstLine="0"/>
+              <w:jc w:val="both"/>
+              <w:rPr>
+                <w:color w:val="auto"/>
+                <w:spacing w:val="0"/>
+                <w:position w:val="0"/>
+                <w:sz w:val="22"/>
+                <w:shd w:fill="auto" w:val="clear"/>
+              </w:rPr>
+            </w:pPr>
+            <w:r>
+              <w:rPr>
+                <w:rFonts w:ascii="Roboto" w:hAnsi="Roboto" w:cs="Roboto" w:eastAsia="Roboto"/>
+                <w:color w:val="auto"/>
+                <w:spacing w:val="0"/>
+                <w:position w:val="0"/>
+                <w:sz w:val="22"/>
+                <w:shd w:fill="auto" w:val="clear"/>
+              </w:rPr>
+              <w:t xml:space="preserve">hernanjuares07@gmail.com</w:t>
+            </w:r>
+          </w:p>
+        </w:tc>
+      </w:tr>
+    </w:tbl>
+    <w:p>
+      <w:pPr>
+        <w:spacing w:before="0" w:after="0" w:line="240"/>
+        <w:ind w:right="0" w:left="708" w:firstLine="0"/>
+        <w:jc w:val="center"/>
         <w:rPr>
           <w:rFonts w:ascii="Roboto" w:hAnsi="Roboto" w:cs="Roboto" w:eastAsia="Roboto"/>
           <w:i/>
@@ -6760,8 +7182,7 @@
           <w:sz w:val="22"/>
           <w:shd w:fill="auto" w:val="clear"/>
         </w:rPr>
-        <w:br/>
-      </w:r>
+      </w:pPr>
       <w:r>
         <w:rPr>
           <w:rFonts w:ascii="Roboto" w:hAnsi="Roboto" w:cs="Roboto" w:eastAsia="Roboto"/>
@@ -6772,6 +7193,7 @@
           <w:sz w:val="22"/>
           <w:shd w:fill="auto" w:val="clear"/>
         </w:rPr>
+        <w:br/>
         <w:br/>
       </w:r>
     </w:p>
@@ -6781,7 +7203,7 @@
         <w:keepLines w:val="true"/>
         <w:numPr>
           <w:ilvl w:val="0"/>
-          <w:numId w:val="163"/>
+          <w:numId w:val="177"/>
         </w:numPr>
         <w:spacing w:before="120" w:after="60" w:line="240"/>
         <w:ind w:right="0" w:left="566" w:firstLine="0"/>
@@ -6863,7 +7285,6 @@
               <w:rPr>
                 <w:spacing w:val="0"/>
                 <w:position w:val="0"/>
-                <w:shd w:fill="auto" w:val="clear"/>
               </w:rPr>
             </w:pPr>
             <w:r>
@@ -6908,7 +7329,6 @@
               <w:rPr>
                 <w:spacing w:val="0"/>
                 <w:position w:val="0"/>
-                <w:shd w:fill="auto" w:val="clear"/>
               </w:rPr>
             </w:pPr>
             <w:r>
@@ -6959,7 +7379,6 @@
               <w:rPr>
                 <w:spacing w:val="0"/>
                 <w:position w:val="0"/>
-                <w:shd w:fill="auto" w:val="clear"/>
               </w:rPr>
             </w:pPr>
             <w:r>
@@ -7003,7 +7422,6 @@
               <w:rPr>
                 <w:spacing w:val="0"/>
                 <w:position w:val="0"/>
-                <w:shd w:fill="auto" w:val="clear"/>
               </w:rPr>
             </w:pPr>
             <w:r>
@@ -7054,7 +7472,6 @@
                 <w:spacing w:val="0"/>
                 <w:position w:val="0"/>
                 <w:sz w:val="22"/>
-                <w:shd w:fill="auto" w:val="clear"/>
               </w:rPr>
             </w:pPr>
             <w:r>
@@ -7098,7 +7515,6 @@
                 <w:spacing w:val="0"/>
                 <w:position w:val="0"/>
                 <w:sz w:val="22"/>
-                <w:shd w:fill="auto" w:val="clear"/>
               </w:rPr>
             </w:pPr>
             <w:r>
@@ -7147,7 +7563,6 @@
               <w:rPr>
                 <w:spacing w:val="0"/>
                 <w:position w:val="0"/>
-                <w:shd w:fill="auto" w:val="clear"/>
               </w:rPr>
             </w:pPr>
             <w:r>
@@ -7191,7 +7606,6 @@
               <w:rPr>
                 <w:spacing w:val="0"/>
                 <w:position w:val="0"/>
-                <w:shd w:fill="auto" w:val="clear"/>
               </w:rPr>
             </w:pPr>
             <w:r>
@@ -7242,7 +7656,6 @@
                 <w:spacing w:val="0"/>
                 <w:position w:val="0"/>
                 <w:sz w:val="22"/>
-                <w:shd w:fill="auto" w:val="clear"/>
               </w:rPr>
             </w:pPr>
             <w:r>
@@ -7286,7 +7699,6 @@
                 <w:spacing w:val="0"/>
                 <w:position w:val="0"/>
                 <w:sz w:val="22"/>
-                <w:shd w:fill="auto" w:val="clear"/>
               </w:rPr>
             </w:pPr>
             <w:r>
@@ -7336,7 +7748,6 @@
                 <w:spacing w:val="0"/>
                 <w:position w:val="0"/>
                 <w:sz w:val="22"/>
-                <w:shd w:fill="auto" w:val="clear"/>
               </w:rPr>
             </w:pPr>
             <w:r>
@@ -7380,7 +7791,6 @@
                 <w:spacing w:val="0"/>
                 <w:position w:val="0"/>
                 <w:sz w:val="22"/>
-                <w:shd w:fill="auto" w:val="clear"/>
               </w:rPr>
             </w:pPr>
             <w:r>
@@ -7430,7 +7840,6 @@
                 <w:spacing w:val="0"/>
                 <w:position w:val="0"/>
                 <w:sz w:val="22"/>
-                <w:shd w:fill="auto" w:val="clear"/>
               </w:rPr>
             </w:pPr>
             <w:r>
@@ -7474,7 +7883,6 @@
                 <w:spacing w:val="0"/>
                 <w:position w:val="0"/>
                 <w:sz w:val="22"/>
-                <w:shd w:fill="auto" w:val="clear"/>
               </w:rPr>
             </w:pPr>
             <w:r>
@@ -7524,7 +7932,6 @@
                 <w:spacing w:val="0"/>
                 <w:position w:val="0"/>
                 <w:sz w:val="22"/>
-                <w:shd w:fill="auto" w:val="clear"/>
               </w:rPr>
             </w:pPr>
             <w:r>
@@ -7568,7 +7975,6 @@
                 <w:spacing w:val="0"/>
                 <w:position w:val="0"/>
                 <w:sz w:val="22"/>
-                <w:shd w:fill="auto" w:val="clear"/>
               </w:rPr>
             </w:pPr>
             <w:r>
@@ -7618,7 +8024,6 @@
                 <w:spacing w:val="0"/>
                 <w:position w:val="0"/>
                 <w:sz w:val="22"/>
-                <w:shd w:fill="auto" w:val="clear"/>
               </w:rPr>
             </w:pPr>
             <w:r>
@@ -7662,7 +8067,6 @@
                 <w:spacing w:val="0"/>
                 <w:position w:val="0"/>
                 <w:sz w:val="22"/>
-                <w:shd w:fill="auto" w:val="clear"/>
               </w:rPr>
             </w:pPr>
             <w:r>
@@ -7712,7 +8116,6 @@
                 <w:spacing w:val="0"/>
                 <w:position w:val="0"/>
                 <w:sz w:val="22"/>
-                <w:shd w:fill="auto" w:val="clear"/>
               </w:rPr>
             </w:pPr>
             <w:r>
@@ -7756,7 +8159,6 @@
                 <w:spacing w:val="0"/>
                 <w:position w:val="0"/>
                 <w:sz w:val="22"/>
-                <w:shd w:fill="auto" w:val="clear"/>
               </w:rPr>
             </w:pPr>
             <w:r>
@@ -7806,7 +8208,6 @@
                 <w:spacing w:val="0"/>
                 <w:position w:val="0"/>
                 <w:sz w:val="22"/>
-                <w:shd w:fill="auto" w:val="clear"/>
               </w:rPr>
             </w:pPr>
             <w:r>
@@ -7850,7 +8251,6 @@
                 <w:spacing w:val="0"/>
                 <w:position w:val="0"/>
                 <w:sz w:val="22"/>
-                <w:shd w:fill="auto" w:val="clear"/>
               </w:rPr>
             </w:pPr>
             <w:r>
@@ -7891,7 +8291,7 @@
         <w:keepLines w:val="true"/>
         <w:numPr>
           <w:ilvl w:val="0"/>
-          <w:numId w:val="203"/>
+          <w:numId w:val="217"/>
         </w:numPr>
         <w:spacing w:before="120" w:after="60" w:line="240"/>
         <w:ind w:right="0" w:left="566" w:firstLine="0"/>
@@ -7973,7 +8373,6 @@
               <w:rPr>
                 <w:spacing w:val="0"/>
                 <w:position w:val="0"/>
-                <w:shd w:fill="auto" w:val="clear"/>
               </w:rPr>
             </w:pPr>
             <w:r>
@@ -8028,7 +8427,6 @@
               <w:rPr>
                 <w:spacing w:val="0"/>
                 <w:position w:val="0"/>
-                <w:shd w:fill="auto" w:val="clear"/>
               </w:rPr>
             </w:pPr>
             <w:r>
@@ -8078,7 +8476,6 @@
               <w:rPr>
                 <w:spacing w:val="0"/>
                 <w:position w:val="0"/>
-                <w:shd w:fill="auto" w:val="clear"/>
               </w:rPr>
             </w:pPr>
             <w:r>
@@ -8122,7 +8519,6 @@
               <w:rPr>
                 <w:spacing w:val="0"/>
                 <w:position w:val="0"/>
-                <w:shd w:fill="auto" w:val="clear"/>
               </w:rPr>
             </w:pPr>
             <w:r>
@@ -8162,7 +8558,7 @@
       <w:pPr>
         <w:numPr>
           <w:ilvl w:val="0"/>
-          <w:numId w:val="212"/>
+          <w:numId w:val="226"/>
         </w:numPr>
         <w:spacing w:before="0" w:after="80" w:line="288"/>
         <w:ind w:right="0" w:left="566" w:firstLine="0"/>
@@ -8238,7 +8634,7 @@
         <w:keepLines w:val="true"/>
         <w:numPr>
           <w:ilvl w:val="0"/>
-          <w:numId w:val="215"/>
+          <w:numId w:val="229"/>
         </w:numPr>
         <w:spacing w:before="480" w:after="120" w:line="240"/>
         <w:ind w:right="0" w:left="360" w:firstLine="0"/>
@@ -8288,7 +8684,7 @@
         <w:keepLines w:val="true"/>
         <w:numPr>
           <w:ilvl w:val="0"/>
-          <w:numId w:val="217"/>
+          <w:numId w:val="231"/>
         </w:numPr>
         <w:spacing w:before="120" w:after="60" w:line="240"/>
         <w:ind w:right="0" w:left="566" w:firstLine="0"/>
@@ -8348,7 +8744,7 @@
         <w:keepLines w:val="true"/>
         <w:numPr>
           <w:ilvl w:val="0"/>
-          <w:numId w:val="219"/>
+          <w:numId w:val="233"/>
         </w:numPr>
         <w:spacing w:before="120" w:after="60" w:line="240"/>
         <w:ind w:right="0" w:left="566" w:firstLine="0"/>
@@ -8406,7 +8802,7 @@
       <w:pPr>
         <w:numPr>
           <w:ilvl w:val="0"/>
-          <w:numId w:val="221"/>
+          <w:numId w:val="235"/>
         </w:numPr>
         <w:spacing w:before="0" w:after="0" w:line="240"/>
         <w:ind w:right="0" w:left="1559" w:hanging="360"/>
@@ -8436,7 +8832,7 @@
       <w:pPr>
         <w:numPr>
           <w:ilvl w:val="0"/>
-          <w:numId w:val="221"/>
+          <w:numId w:val="235"/>
         </w:numPr>
         <w:spacing w:before="0" w:after="0" w:line="240"/>
         <w:ind w:right="0" w:left="1559" w:hanging="360"/>
@@ -8512,7 +8908,7 @@
       <w:pPr>
         <w:numPr>
           <w:ilvl w:val="0"/>
-          <w:numId w:val="221"/>
+          <w:numId w:val="235"/>
         </w:numPr>
         <w:spacing w:before="0" w:after="0" w:line="240"/>
         <w:ind w:right="0" w:left="1559" w:hanging="360"/>
@@ -8588,7 +8984,7 @@
       <w:pPr>
         <w:numPr>
           <w:ilvl w:val="0"/>
-          <w:numId w:val="221"/>
+          <w:numId w:val="235"/>
         </w:numPr>
         <w:spacing w:before="0" w:after="0" w:line="240"/>
         <w:ind w:right="0" w:left="1559" w:hanging="360"/>
@@ -8664,7 +9060,7 @@
       <w:pPr>
         <w:numPr>
           <w:ilvl w:val="0"/>
-          <w:numId w:val="221"/>
+          <w:numId w:val="235"/>
         </w:numPr>
         <w:spacing w:before="0" w:after="0" w:line="240"/>
         <w:ind w:right="0" w:left="1559" w:hanging="360"/>
@@ -8694,7 +9090,7 @@
       <w:pPr>
         <w:numPr>
           <w:ilvl w:val="0"/>
-          <w:numId w:val="221"/>
+          <w:numId w:val="235"/>
         </w:numPr>
         <w:spacing w:before="0" w:after="0" w:line="240"/>
         <w:ind w:right="0" w:left="1559" w:hanging="360"/>
@@ -8724,7 +9120,7 @@
       <w:pPr>
         <w:numPr>
           <w:ilvl w:val="0"/>
-          <w:numId w:val="221"/>
+          <w:numId w:val="235"/>
         </w:numPr>
         <w:spacing w:before="0" w:after="0" w:line="240"/>
         <w:ind w:right="0" w:left="1559" w:hanging="360"/>
@@ -8777,7 +9173,7 @@
       <w:pPr>
         <w:numPr>
           <w:ilvl w:val="0"/>
-          <w:numId w:val="221"/>
+          <w:numId w:val="235"/>
         </w:numPr>
         <w:spacing w:before="0" w:after="0" w:line="240"/>
         <w:ind w:right="0" w:left="1559" w:hanging="360"/>
@@ -8807,7 +9203,7 @@
       <w:pPr>
         <w:numPr>
           <w:ilvl w:val="0"/>
-          <w:numId w:val="221"/>
+          <w:numId w:val="235"/>
         </w:numPr>
         <w:spacing w:before="0" w:after="0" w:line="240"/>
         <w:ind w:right="0" w:left="1559" w:hanging="360"/>
@@ -8837,7 +9233,7 @@
       <w:pPr>
         <w:numPr>
           <w:ilvl w:val="0"/>
-          <w:numId w:val="221"/>
+          <w:numId w:val="235"/>
         </w:numPr>
         <w:spacing w:before="0" w:after="0" w:line="240"/>
         <w:ind w:right="0" w:left="1559" w:hanging="360"/>
@@ -8884,7 +9280,7 @@
         <w:keepLines w:val="true"/>
         <w:numPr>
           <w:ilvl w:val="0"/>
-          <w:numId w:val="223"/>
+          <w:numId w:val="237"/>
         </w:numPr>
         <w:spacing w:before="120" w:after="60" w:line="240"/>
         <w:ind w:right="0" w:left="566" w:firstLine="0"/>
@@ -8950,7 +9346,6 @@
               <w:rPr>
                 <w:spacing w:val="0"/>
                 <w:position w:val="0"/>
-                <w:shd w:fill="auto" w:val="clear"/>
               </w:rPr>
             </w:pPr>
             <w:r>
@@ -8993,7 +9388,6 @@
                 <w:spacing w:val="0"/>
                 <w:position w:val="0"/>
                 <w:sz w:val="22"/>
-                <w:shd w:fill="auto" w:val="clear"/>
               </w:rPr>
             </w:pPr>
             <w:r>
@@ -9039,7 +9433,6 @@
               <w:rPr>
                 <w:spacing w:val="0"/>
                 <w:position w:val="0"/>
-                <w:shd w:fill="auto" w:val="clear"/>
               </w:rPr>
             </w:pPr>
             <w:r>
@@ -9082,7 +9475,6 @@
                 <w:spacing w:val="0"/>
                 <w:position w:val="0"/>
                 <w:sz w:val="22"/>
-                <w:shd w:fill="auto" w:val="clear"/>
               </w:rPr>
             </w:pPr>
             <w:r>
@@ -9128,7 +9520,6 @@
               <w:rPr>
                 <w:spacing w:val="0"/>
                 <w:position w:val="0"/>
-                <w:shd w:fill="auto" w:val="clear"/>
               </w:rPr>
             </w:pPr>
             <w:r>
@@ -9169,7 +9560,6 @@
               <w:rPr>
                 <w:spacing w:val="0"/>
                 <w:position w:val="0"/>
-                <w:shd w:fill="auto" w:val="clear"/>
               </w:rPr>
             </w:pPr>
             <w:r>
@@ -9254,7 +9644,6 @@
                 <w:spacing w:val="0"/>
                 <w:position w:val="0"/>
                 <w:sz w:val="22"/>
-                <w:shd w:fill="auto" w:val="clear"/>
               </w:rPr>
             </w:pPr>
             <w:r>
@@ -9296,7 +9685,6 @@
                 <w:spacing w:val="0"/>
                 <w:position w:val="0"/>
                 <w:sz w:val="22"/>
-                <w:shd w:fill="auto" w:val="clear"/>
               </w:rPr>
             </w:pPr>
             <w:r>
@@ -9344,7 +9732,6 @@
                 <w:spacing w:val="0"/>
                 <w:position w:val="0"/>
                 <w:sz w:val="22"/>
-                <w:shd w:fill="auto" w:val="clear"/>
               </w:rPr>
             </w:pPr>
             <w:r>
@@ -9386,7 +9773,6 @@
                 <w:spacing w:val="0"/>
                 <w:position w:val="0"/>
                 <w:sz w:val="22"/>
-                <w:shd w:fill="auto" w:val="clear"/>
               </w:rPr>
             </w:pPr>
             <w:r>
@@ -9434,7 +9820,6 @@
                 <w:spacing w:val="0"/>
                 <w:position w:val="0"/>
                 <w:sz w:val="22"/>
-                <w:shd w:fill="auto" w:val="clear"/>
               </w:rPr>
             </w:pPr>
             <w:r>
@@ -9476,7 +9861,6 @@
                 <w:spacing w:val="0"/>
                 <w:position w:val="0"/>
                 <w:sz w:val="22"/>
-                <w:shd w:fill="auto" w:val="clear"/>
               </w:rPr>
             </w:pPr>
             <w:r>
@@ -9581,7 +9965,6 @@
               <w:rPr>
                 <w:spacing w:val="0"/>
                 <w:position w:val="0"/>
-                <w:shd w:fill="auto" w:val="clear"/>
               </w:rPr>
             </w:pPr>
             <w:r>
@@ -9622,7 +10005,6 @@
               <w:rPr>
                 <w:spacing w:val="0"/>
                 <w:position w:val="0"/>
-                <w:shd w:fill="auto" w:val="clear"/>
               </w:rPr>
             </w:pPr>
             <w:r>
@@ -9669,7 +10051,6 @@
               <w:rPr>
                 <w:spacing w:val="0"/>
                 <w:position w:val="0"/>
-                <w:shd w:fill="auto" w:val="clear"/>
               </w:rPr>
             </w:pPr>
             <w:r>
@@ -9712,7 +10093,6 @@
                 <w:spacing w:val="0"/>
                 <w:position w:val="0"/>
                 <w:sz w:val="22"/>
-                <w:shd w:fill="auto" w:val="clear"/>
               </w:rPr>
             </w:pPr>
             <w:r>
@@ -9758,7 +10138,6 @@
               <w:rPr>
                 <w:spacing w:val="0"/>
                 <w:position w:val="0"/>
-                <w:shd w:fill="auto" w:val="clear"/>
               </w:rPr>
             </w:pPr>
             <w:r>
@@ -9799,7 +10178,6 @@
               <w:rPr>
                 <w:spacing w:val="0"/>
                 <w:position w:val="0"/>
-                <w:shd w:fill="auto" w:val="clear"/>
               </w:rPr>
             </w:pPr>
             <w:r>
@@ -9884,7 +10262,7 @@
         <w:keepLines w:val="true"/>
         <w:numPr>
           <w:ilvl w:val="0"/>
-          <w:numId w:val="256"/>
+          <w:numId w:val="268"/>
         </w:numPr>
         <w:spacing w:before="360" w:after="80" w:line="240"/>
         <w:ind w:right="0" w:left="566" w:firstLine="0"/>
@@ -9916,7 +10294,7 @@
       <w:pPr>
         <w:numPr>
           <w:ilvl w:val="0"/>
-          <w:numId w:val="256"/>
+          <w:numId w:val="268"/>
         </w:numPr>
         <w:spacing w:before="0" w:after="0" w:line="240"/>
         <w:ind w:right="0" w:left="1559" w:hanging="360"/>
@@ -9946,7 +10324,7 @@
       <w:pPr>
         <w:numPr>
           <w:ilvl w:val="0"/>
-          <w:numId w:val="256"/>
+          <w:numId w:val="268"/>
         </w:numPr>
         <w:spacing w:before="0" w:after="0" w:line="240"/>
         <w:ind w:right="0" w:left="1559" w:hanging="360"/>
@@ -9976,7 +10354,7 @@
       <w:pPr>
         <w:numPr>
           <w:ilvl w:val="0"/>
-          <w:numId w:val="256"/>
+          <w:numId w:val="268"/>
         </w:numPr>
         <w:spacing w:before="0" w:after="0" w:line="240"/>
         <w:ind w:right="0" w:left="1559" w:hanging="360"/>
@@ -10006,7 +10384,7 @@
       <w:pPr>
         <w:numPr>
           <w:ilvl w:val="0"/>
-          <w:numId w:val="256"/>
+          <w:numId w:val="268"/>
         </w:numPr>
         <w:spacing w:before="0" w:after="0" w:line="240"/>
         <w:ind w:right="0" w:left="1559" w:hanging="360"/>
@@ -10036,7 +10414,7 @@
       <w:pPr>
         <w:numPr>
           <w:ilvl w:val="0"/>
-          <w:numId w:val="256"/>
+          <w:numId w:val="268"/>
         </w:numPr>
         <w:spacing w:before="0" w:after="0" w:line="240"/>
         <w:ind w:right="0" w:left="1559" w:hanging="360"/>
@@ -10095,7 +10473,7 @@
         <w:keepLines w:val="true"/>
         <w:numPr>
           <w:ilvl w:val="0"/>
-          <w:numId w:val="261"/>
+          <w:numId w:val="271"/>
         </w:numPr>
         <w:spacing w:before="120" w:after="60" w:line="240"/>
         <w:ind w:right="0" w:left="566" w:firstLine="0"/>
@@ -10127,7 +10505,7 @@
       <w:pPr>
         <w:numPr>
           <w:ilvl w:val="0"/>
-          <w:numId w:val="261"/>
+          <w:numId w:val="271"/>
         </w:numPr>
         <w:spacing w:before="60" w:after="0" w:line="240"/>
         <w:ind w:right="0" w:left="1559" w:hanging="360"/>
@@ -10157,7 +10535,7 @@
       <w:pPr>
         <w:numPr>
           <w:ilvl w:val="0"/>
-          <w:numId w:val="261"/>
+          <w:numId w:val="271"/>
         </w:numPr>
         <w:spacing w:before="0" w:after="60" w:line="240"/>
         <w:ind w:right="0" w:left="1559" w:hanging="360"/>
@@ -10234,7 +10612,7 @@
         <w:keepLines w:val="true"/>
         <w:numPr>
           <w:ilvl w:val="0"/>
-          <w:numId w:val="266"/>
+          <w:numId w:val="276"/>
         </w:numPr>
         <w:spacing w:before="120" w:after="60" w:line="240"/>
         <w:ind w:right="0" w:left="566" w:firstLine="0"/>
@@ -10348,7 +10726,6 @@
                 <w:spacing w:val="0"/>
                 <w:position w:val="0"/>
                 <w:sz w:val="22"/>
-                <w:shd w:fill="auto" w:val="clear"/>
               </w:rPr>
             </w:pPr>
             <w:r>
@@ -10393,7 +10770,6 @@
                 <w:spacing w:val="0"/>
                 <w:position w:val="0"/>
                 <w:sz w:val="22"/>
-                <w:shd w:fill="auto" w:val="clear"/>
               </w:rPr>
             </w:pPr>
             <w:r>
@@ -10473,7 +10849,6 @@
                 <w:spacing w:val="0"/>
                 <w:position w:val="0"/>
                 <w:sz w:val="22"/>
-                <w:shd w:fill="auto" w:val="clear"/>
               </w:rPr>
             </w:pPr>
             <w:r>
@@ -10518,7 +10893,6 @@
                 <w:spacing w:val="0"/>
                 <w:position w:val="0"/>
                 <w:sz w:val="22"/>
-                <w:shd w:fill="auto" w:val="clear"/>
               </w:rPr>
             </w:pPr>
             <w:r>
@@ -10569,7 +10943,6 @@
                 <w:spacing w:val="0"/>
                 <w:position w:val="0"/>
                 <w:sz w:val="22"/>
-                <w:shd w:fill="auto" w:val="clear"/>
               </w:rPr>
             </w:pPr>
             <w:r>
@@ -10614,7 +10987,6 @@
                 <w:spacing w:val="0"/>
                 <w:position w:val="0"/>
                 <w:sz w:val="22"/>
-                <w:shd w:fill="auto" w:val="clear"/>
               </w:rPr>
             </w:pPr>
             <w:r>
@@ -10723,7 +11095,6 @@
                 <w:spacing w:val="0"/>
                 <w:position w:val="0"/>
                 <w:sz w:val="22"/>
-                <w:shd w:fill="auto" w:val="clear"/>
               </w:rPr>
             </w:pPr>
           </w:p>
@@ -10844,7 +11215,6 @@
                 <w:spacing w:val="0"/>
                 <w:position w:val="0"/>
                 <w:sz w:val="22"/>
-                <w:shd w:fill="auto" w:val="clear"/>
               </w:rPr>
             </w:pPr>
             <w:r>
@@ -10895,7 +11265,6 @@
                 <w:spacing w:val="0"/>
                 <w:position w:val="0"/>
                 <w:sz w:val="22"/>
-                <w:shd w:fill="auto" w:val="clear"/>
               </w:rPr>
             </w:pPr>
             <w:r>
@@ -10940,7 +11309,6 @@
                 <w:spacing w:val="0"/>
                 <w:position w:val="0"/>
                 <w:sz w:val="22"/>
-                <w:shd w:fill="auto" w:val="clear"/>
               </w:rPr>
             </w:pPr>
             <w:r>
@@ -11057,7 +11425,6 @@
                 <w:spacing w:val="0"/>
                 <w:position w:val="0"/>
                 <w:sz w:val="22"/>
-                <w:shd w:fill="auto" w:val="clear"/>
               </w:rPr>
             </w:pPr>
             <w:r>
@@ -11102,7 +11469,6 @@
                 <w:spacing w:val="0"/>
                 <w:position w:val="0"/>
                 <w:sz w:val="22"/>
-                <w:shd w:fill="auto" w:val="clear"/>
               </w:rPr>
             </w:pPr>
             <w:r>
@@ -11182,7 +11548,6 @@
                 <w:spacing w:val="0"/>
                 <w:position w:val="0"/>
                 <w:sz w:val="22"/>
-                <w:shd w:fill="auto" w:val="clear"/>
               </w:rPr>
             </w:pPr>
             <w:r>
@@ -11227,7 +11592,6 @@
                 <w:spacing w:val="0"/>
                 <w:position w:val="0"/>
                 <w:sz w:val="22"/>
-                <w:shd w:fill="auto" w:val="clear"/>
               </w:rPr>
             </w:pPr>
             <w:r>
@@ -11278,7 +11642,6 @@
                 <w:spacing w:val="0"/>
                 <w:position w:val="0"/>
                 <w:sz w:val="22"/>
-                <w:shd w:fill="auto" w:val="clear"/>
               </w:rPr>
             </w:pPr>
             <w:r>
@@ -11323,7 +11686,6 @@
                 <w:spacing w:val="0"/>
                 <w:position w:val="0"/>
                 <w:sz w:val="22"/>
-                <w:shd w:fill="auto" w:val="clear"/>
               </w:rPr>
             </w:pPr>
             <w:r>
@@ -11432,7 +11794,6 @@
                 <w:spacing w:val="0"/>
                 <w:position w:val="0"/>
                 <w:sz w:val="22"/>
-                <w:shd w:fill="auto" w:val="clear"/>
               </w:rPr>
             </w:pPr>
           </w:p>
@@ -11553,7 +11914,6 @@
                 <w:spacing w:val="0"/>
                 <w:position w:val="0"/>
                 <w:sz w:val="22"/>
-                <w:shd w:fill="auto" w:val="clear"/>
               </w:rPr>
             </w:pPr>
             <w:r>
@@ -11604,7 +11964,6 @@
                 <w:spacing w:val="0"/>
                 <w:position w:val="0"/>
                 <w:sz w:val="22"/>
-                <w:shd w:fill="auto" w:val="clear"/>
               </w:rPr>
             </w:pPr>
             <w:r>
@@ -11649,7 +12008,6 @@
                 <w:spacing w:val="0"/>
                 <w:position w:val="0"/>
                 <w:sz w:val="22"/>
-                <w:shd w:fill="auto" w:val="clear"/>
               </w:rPr>
             </w:pPr>
             <w:r>
@@ -11781,7 +12139,6 @@
                 <w:spacing w:val="0"/>
                 <w:position w:val="0"/>
                 <w:sz w:val="22"/>
-                <w:shd w:fill="auto" w:val="clear"/>
               </w:rPr>
             </w:pPr>
             <w:r>
@@ -11826,7 +12183,6 @@
                 <w:spacing w:val="0"/>
                 <w:position w:val="0"/>
                 <w:sz w:val="22"/>
-                <w:shd w:fill="auto" w:val="clear"/>
               </w:rPr>
             </w:pPr>
             <w:r>
@@ -11906,7 +12262,6 @@
                 <w:spacing w:val="0"/>
                 <w:position w:val="0"/>
                 <w:sz w:val="22"/>
-                <w:shd w:fill="auto" w:val="clear"/>
               </w:rPr>
             </w:pPr>
             <w:r>
@@ -11951,7 +12306,6 @@
                 <w:spacing w:val="0"/>
                 <w:position w:val="0"/>
                 <w:sz w:val="22"/>
-                <w:shd w:fill="auto" w:val="clear"/>
               </w:rPr>
             </w:pPr>
             <w:r>
@@ -12002,7 +12356,6 @@
                 <w:spacing w:val="0"/>
                 <w:position w:val="0"/>
                 <w:sz w:val="22"/>
-                <w:shd w:fill="auto" w:val="clear"/>
               </w:rPr>
             </w:pPr>
             <w:r>
@@ -12047,7 +12400,6 @@
                 <w:spacing w:val="0"/>
                 <w:position w:val="0"/>
                 <w:sz w:val="22"/>
-                <w:shd w:fill="auto" w:val="clear"/>
               </w:rPr>
             </w:pPr>
             <w:r>
@@ -12156,7 +12508,6 @@
                 <w:spacing w:val="0"/>
                 <w:position w:val="0"/>
                 <w:sz w:val="22"/>
-                <w:shd w:fill="auto" w:val="clear"/>
               </w:rPr>
             </w:pPr>
           </w:p>
@@ -12277,7 +12628,6 @@
                 <w:spacing w:val="0"/>
                 <w:position w:val="0"/>
                 <w:sz w:val="22"/>
-                <w:shd w:fill="auto" w:val="clear"/>
               </w:rPr>
             </w:pPr>
             <w:r>
@@ -12328,7 +12678,6 @@
                 <w:spacing w:val="0"/>
                 <w:position w:val="0"/>
                 <w:sz w:val="22"/>
-                <w:shd w:fill="auto" w:val="clear"/>
               </w:rPr>
             </w:pPr>
             <w:r>
@@ -12373,7 +12722,6 @@
                 <w:spacing w:val="0"/>
                 <w:position w:val="0"/>
                 <w:sz w:val="22"/>
-                <w:shd w:fill="auto" w:val="clear"/>
               </w:rPr>
             </w:pPr>
             <w:r>
@@ -12490,7 +12838,6 @@
                 <w:spacing w:val="0"/>
                 <w:position w:val="0"/>
                 <w:sz w:val="22"/>
-                <w:shd w:fill="auto" w:val="clear"/>
               </w:rPr>
             </w:pPr>
             <w:r>
@@ -12535,7 +12882,6 @@
                 <w:spacing w:val="0"/>
                 <w:position w:val="0"/>
                 <w:sz w:val="22"/>
-                <w:shd w:fill="auto" w:val="clear"/>
               </w:rPr>
             </w:pPr>
             <w:r>
@@ -12615,7 +12961,6 @@
                 <w:spacing w:val="0"/>
                 <w:position w:val="0"/>
                 <w:sz w:val="22"/>
-                <w:shd w:fill="auto" w:val="clear"/>
               </w:rPr>
             </w:pPr>
             <w:r>
@@ -12660,7 +13005,6 @@
                 <w:spacing w:val="0"/>
                 <w:position w:val="0"/>
                 <w:sz w:val="22"/>
-                <w:shd w:fill="auto" w:val="clear"/>
               </w:rPr>
             </w:pPr>
             <w:r>
@@ -12711,7 +13055,6 @@
                 <w:spacing w:val="0"/>
                 <w:position w:val="0"/>
                 <w:sz w:val="22"/>
-                <w:shd w:fill="auto" w:val="clear"/>
               </w:rPr>
             </w:pPr>
             <w:r>
@@ -12756,7 +13099,6 @@
                 <w:spacing w:val="0"/>
                 <w:position w:val="0"/>
                 <w:sz w:val="22"/>
-                <w:shd w:fill="auto" w:val="clear"/>
               </w:rPr>
             </w:pPr>
             <w:r>
@@ -12865,7 +13207,6 @@
                 <w:spacing w:val="0"/>
                 <w:position w:val="0"/>
                 <w:sz w:val="22"/>
-                <w:shd w:fill="auto" w:val="clear"/>
               </w:rPr>
             </w:pPr>
           </w:p>
@@ -12986,7 +13327,6 @@
                 <w:spacing w:val="0"/>
                 <w:position w:val="0"/>
                 <w:sz w:val="22"/>
-                <w:shd w:fill="auto" w:val="clear"/>
               </w:rPr>
             </w:pPr>
             <w:r>
@@ -13037,7 +13377,6 @@
                 <w:spacing w:val="0"/>
                 <w:position w:val="0"/>
                 <w:sz w:val="22"/>
-                <w:shd w:fill="auto" w:val="clear"/>
               </w:rPr>
             </w:pPr>
             <w:r>
@@ -13082,7 +13421,6 @@
                 <w:spacing w:val="0"/>
                 <w:position w:val="0"/>
                 <w:sz w:val="22"/>
-                <w:shd w:fill="auto" w:val="clear"/>
               </w:rPr>
             </w:pPr>
             <w:r>
@@ -13199,7 +13537,6 @@
                 <w:spacing w:val="0"/>
                 <w:position w:val="0"/>
                 <w:sz w:val="22"/>
-                <w:shd w:fill="auto" w:val="clear"/>
               </w:rPr>
             </w:pPr>
             <w:r>
@@ -13244,7 +13581,6 @@
                 <w:spacing w:val="0"/>
                 <w:position w:val="0"/>
                 <w:sz w:val="22"/>
-                <w:shd w:fill="auto" w:val="clear"/>
               </w:rPr>
             </w:pPr>
             <w:r>
@@ -13324,7 +13660,6 @@
                 <w:spacing w:val="0"/>
                 <w:position w:val="0"/>
                 <w:sz w:val="22"/>
-                <w:shd w:fill="auto" w:val="clear"/>
               </w:rPr>
             </w:pPr>
             <w:r>
@@ -13369,7 +13704,6 @@
                 <w:spacing w:val="0"/>
                 <w:position w:val="0"/>
                 <w:sz w:val="22"/>
-                <w:shd w:fill="auto" w:val="clear"/>
               </w:rPr>
             </w:pPr>
             <w:r>
@@ -13420,7 +13754,6 @@
                 <w:spacing w:val="0"/>
                 <w:position w:val="0"/>
                 <w:sz w:val="22"/>
-                <w:shd w:fill="auto" w:val="clear"/>
               </w:rPr>
             </w:pPr>
             <w:r>
@@ -13465,7 +13798,6 @@
                 <w:spacing w:val="0"/>
                 <w:position w:val="0"/>
                 <w:sz w:val="22"/>
-                <w:shd w:fill="auto" w:val="clear"/>
               </w:rPr>
             </w:pPr>
             <w:r>
@@ -13574,7 +13906,6 @@
                 <w:spacing w:val="0"/>
                 <w:position w:val="0"/>
                 <w:sz w:val="22"/>
-                <w:shd w:fill="auto" w:val="clear"/>
               </w:rPr>
             </w:pPr>
           </w:p>
@@ -13695,7 +14026,6 @@
                 <w:spacing w:val="0"/>
                 <w:position w:val="0"/>
                 <w:sz w:val="22"/>
-                <w:shd w:fill="auto" w:val="clear"/>
               </w:rPr>
             </w:pPr>
             <w:r>
@@ -13746,7 +14076,6 @@
                 <w:spacing w:val="0"/>
                 <w:position w:val="0"/>
                 <w:sz w:val="22"/>
-                <w:shd w:fill="auto" w:val="clear"/>
               </w:rPr>
             </w:pPr>
             <w:r>
@@ -13791,7 +14120,6 @@
                 <w:spacing w:val="0"/>
                 <w:position w:val="0"/>
                 <w:sz w:val="22"/>
-                <w:shd w:fill="auto" w:val="clear"/>
               </w:rPr>
             </w:pPr>
             <w:r>
@@ -13908,7 +14236,6 @@
                 <w:spacing w:val="0"/>
                 <w:position w:val="0"/>
                 <w:sz w:val="22"/>
-                <w:shd w:fill="auto" w:val="clear"/>
               </w:rPr>
             </w:pPr>
             <w:r>
@@ -13953,7 +14280,6 @@
                 <w:spacing w:val="0"/>
                 <w:position w:val="0"/>
                 <w:sz w:val="22"/>
-                <w:shd w:fill="auto" w:val="clear"/>
               </w:rPr>
             </w:pPr>
             <w:r>
@@ -14033,7 +14359,6 @@
                 <w:spacing w:val="0"/>
                 <w:position w:val="0"/>
                 <w:sz w:val="22"/>
-                <w:shd w:fill="auto" w:val="clear"/>
               </w:rPr>
             </w:pPr>
             <w:r>
@@ -14078,7 +14403,6 @@
                 <w:spacing w:val="0"/>
                 <w:position w:val="0"/>
                 <w:sz w:val="22"/>
-                <w:shd w:fill="auto" w:val="clear"/>
               </w:rPr>
             </w:pPr>
             <w:r>
@@ -14129,7 +14453,6 @@
                 <w:spacing w:val="0"/>
                 <w:position w:val="0"/>
                 <w:sz w:val="22"/>
-                <w:shd w:fill="auto" w:val="clear"/>
               </w:rPr>
             </w:pPr>
             <w:r>
@@ -14174,7 +14497,6 @@
                 <w:spacing w:val="0"/>
                 <w:position w:val="0"/>
                 <w:sz w:val="22"/>
-                <w:shd w:fill="auto" w:val="clear"/>
               </w:rPr>
             </w:pPr>
             <w:r>
@@ -14283,7 +14605,6 @@
                 <w:spacing w:val="0"/>
                 <w:position w:val="0"/>
                 <w:sz w:val="22"/>
-                <w:shd w:fill="auto" w:val="clear"/>
               </w:rPr>
             </w:pPr>
           </w:p>
@@ -14375,7 +14696,6 @@
                 <w:spacing w:val="0"/>
                 <w:position w:val="0"/>
                 <w:sz w:val="22"/>
-                <w:shd w:fill="auto" w:val="clear"/>
               </w:rPr>
             </w:pPr>
             <w:r>
@@ -14426,7 +14746,6 @@
                 <w:spacing w:val="0"/>
                 <w:position w:val="0"/>
                 <w:sz w:val="22"/>
-                <w:shd w:fill="auto" w:val="clear"/>
               </w:rPr>
             </w:pPr>
             <w:r>
@@ -14471,7 +14790,6 @@
                 <w:spacing w:val="0"/>
                 <w:position w:val="0"/>
                 <w:sz w:val="22"/>
-                <w:shd w:fill="auto" w:val="clear"/>
               </w:rPr>
             </w:pPr>
             <w:r>
@@ -14588,7 +14906,6 @@
                 <w:spacing w:val="0"/>
                 <w:position w:val="0"/>
                 <w:sz w:val="22"/>
-                <w:shd w:fill="auto" w:val="clear"/>
               </w:rPr>
             </w:pPr>
             <w:r>
@@ -14633,7 +14950,6 @@
                 <w:spacing w:val="0"/>
                 <w:position w:val="0"/>
                 <w:sz w:val="22"/>
-                <w:shd w:fill="auto" w:val="clear"/>
               </w:rPr>
             </w:pPr>
             <w:r>
@@ -14713,7 +15029,6 @@
                 <w:spacing w:val="0"/>
                 <w:position w:val="0"/>
                 <w:sz w:val="22"/>
-                <w:shd w:fill="auto" w:val="clear"/>
               </w:rPr>
             </w:pPr>
             <w:r>
@@ -14758,7 +15073,6 @@
                 <w:spacing w:val="0"/>
                 <w:position w:val="0"/>
                 <w:sz w:val="22"/>
-                <w:shd w:fill="auto" w:val="clear"/>
               </w:rPr>
             </w:pPr>
             <w:r>
@@ -14809,7 +15123,6 @@
                 <w:spacing w:val="0"/>
                 <w:position w:val="0"/>
                 <w:sz w:val="22"/>
-                <w:shd w:fill="auto" w:val="clear"/>
               </w:rPr>
             </w:pPr>
             <w:r>
@@ -14854,7 +15167,6 @@
                 <w:spacing w:val="0"/>
                 <w:position w:val="0"/>
                 <w:sz w:val="22"/>
-                <w:shd w:fill="auto" w:val="clear"/>
               </w:rPr>
             </w:pPr>
             <w:r>
@@ -14963,7 +15275,6 @@
                 <w:spacing w:val="0"/>
                 <w:position w:val="0"/>
                 <w:sz w:val="22"/>
-                <w:shd w:fill="auto" w:val="clear"/>
               </w:rPr>
             </w:pPr>
           </w:p>
@@ -14997,7 +15308,6 @@
                 <w:spacing w:val="0"/>
                 <w:position w:val="0"/>
                 <w:sz w:val="22"/>
-                <w:shd w:fill="auto" w:val="clear"/>
               </w:rPr>
             </w:pPr>
             <w:r>
@@ -15048,7 +15358,6 @@
                 <w:spacing w:val="0"/>
                 <w:position w:val="0"/>
                 <w:sz w:val="22"/>
-                <w:shd w:fill="auto" w:val="clear"/>
               </w:rPr>
             </w:pPr>
             <w:r>
@@ -15093,7 +15402,6 @@
                 <w:spacing w:val="0"/>
                 <w:position w:val="0"/>
                 <w:sz w:val="22"/>
-                <w:shd w:fill="auto" w:val="clear"/>
               </w:rPr>
             </w:pPr>
             <w:r>
@@ -15210,7 +15518,6 @@
                 <w:spacing w:val="0"/>
                 <w:position w:val="0"/>
                 <w:sz w:val="22"/>
-                <w:shd w:fill="auto" w:val="clear"/>
               </w:rPr>
             </w:pPr>
             <w:r>
@@ -15255,7 +15562,6 @@
                 <w:spacing w:val="0"/>
                 <w:position w:val="0"/>
                 <w:sz w:val="22"/>
-                <w:shd w:fill="auto" w:val="clear"/>
               </w:rPr>
             </w:pPr>
             <w:r>
@@ -15335,7 +15641,6 @@
                 <w:spacing w:val="0"/>
                 <w:position w:val="0"/>
                 <w:sz w:val="22"/>
-                <w:shd w:fill="auto" w:val="clear"/>
               </w:rPr>
             </w:pPr>
             <w:r>
@@ -15380,7 +15685,6 @@
                 <w:spacing w:val="0"/>
                 <w:position w:val="0"/>
                 <w:sz w:val="22"/>
-                <w:shd w:fill="auto" w:val="clear"/>
               </w:rPr>
             </w:pPr>
             <w:r>
@@ -15431,7 +15735,6 @@
                 <w:spacing w:val="0"/>
                 <w:position w:val="0"/>
                 <w:sz w:val="22"/>
-                <w:shd w:fill="auto" w:val="clear"/>
               </w:rPr>
             </w:pPr>
             <w:r>
@@ -15476,7 +15779,6 @@
                 <w:spacing w:val="0"/>
                 <w:position w:val="0"/>
                 <w:sz w:val="22"/>
-                <w:shd w:fill="auto" w:val="clear"/>
               </w:rPr>
             </w:pPr>
             <w:r>
@@ -15585,7 +15887,6 @@
                 <w:spacing w:val="0"/>
                 <w:position w:val="0"/>
                 <w:sz w:val="22"/>
-                <w:shd w:fill="auto" w:val="clear"/>
               </w:rPr>
             </w:pPr>
           </w:p>
@@ -15648,7 +15949,6 @@
                 <w:spacing w:val="0"/>
                 <w:position w:val="0"/>
                 <w:sz w:val="22"/>
-                <w:shd w:fill="auto" w:val="clear"/>
               </w:rPr>
             </w:pPr>
             <w:r>
@@ -15699,7 +15999,6 @@
                 <w:spacing w:val="0"/>
                 <w:position w:val="0"/>
                 <w:sz w:val="22"/>
-                <w:shd w:fill="auto" w:val="clear"/>
               </w:rPr>
             </w:pPr>
             <w:r>
@@ -15744,7 +16043,6 @@
                 <w:spacing w:val="0"/>
                 <w:position w:val="0"/>
                 <w:sz w:val="22"/>
-                <w:shd w:fill="auto" w:val="clear"/>
               </w:rPr>
             </w:pPr>
             <w:r>
@@ -15861,7 +16159,6 @@
                 <w:spacing w:val="0"/>
                 <w:position w:val="0"/>
                 <w:sz w:val="22"/>
-                <w:shd w:fill="auto" w:val="clear"/>
               </w:rPr>
             </w:pPr>
             <w:r>
@@ -15906,7 +16203,6 @@
                 <w:spacing w:val="0"/>
                 <w:position w:val="0"/>
                 <w:sz w:val="22"/>
-                <w:shd w:fill="auto" w:val="clear"/>
               </w:rPr>
             </w:pPr>
             <w:r>
@@ -15986,7 +16282,6 @@
                 <w:spacing w:val="0"/>
                 <w:position w:val="0"/>
                 <w:sz w:val="22"/>
-                <w:shd w:fill="auto" w:val="clear"/>
               </w:rPr>
             </w:pPr>
             <w:r>
@@ -16031,7 +16326,6 @@
                 <w:spacing w:val="0"/>
                 <w:position w:val="0"/>
                 <w:sz w:val="22"/>
-                <w:shd w:fill="auto" w:val="clear"/>
               </w:rPr>
             </w:pPr>
             <w:r>
@@ -16082,7 +16376,6 @@
                 <w:spacing w:val="0"/>
                 <w:position w:val="0"/>
                 <w:sz w:val="22"/>
-                <w:shd w:fill="auto" w:val="clear"/>
               </w:rPr>
             </w:pPr>
             <w:r>
@@ -16127,7 +16420,6 @@
                 <w:spacing w:val="0"/>
                 <w:position w:val="0"/>
                 <w:sz w:val="22"/>
-                <w:shd w:fill="auto" w:val="clear"/>
               </w:rPr>
             </w:pPr>
             <w:r>
@@ -16236,7 +16528,6 @@
                 <w:spacing w:val="0"/>
                 <w:position w:val="0"/>
                 <w:sz w:val="22"/>
-                <w:shd w:fill="auto" w:val="clear"/>
               </w:rPr>
             </w:pPr>
           </w:p>
@@ -16357,7 +16648,6 @@
                 <w:spacing w:val="0"/>
                 <w:position w:val="0"/>
                 <w:sz w:val="22"/>
-                <w:shd w:fill="auto" w:val="clear"/>
               </w:rPr>
             </w:pPr>
             <w:r>
@@ -16408,7 +16698,6 @@
                 <w:spacing w:val="0"/>
                 <w:position w:val="0"/>
                 <w:sz w:val="22"/>
-                <w:shd w:fill="auto" w:val="clear"/>
               </w:rPr>
             </w:pPr>
             <w:r>
@@ -16453,7 +16742,6 @@
                 <w:spacing w:val="0"/>
                 <w:position w:val="0"/>
                 <w:sz w:val="22"/>
-                <w:shd w:fill="auto" w:val="clear"/>
               </w:rPr>
             </w:pPr>
             <w:r>
@@ -16585,7 +16873,6 @@
                 <w:spacing w:val="0"/>
                 <w:position w:val="0"/>
                 <w:sz w:val="22"/>
-                <w:shd w:fill="auto" w:val="clear"/>
               </w:rPr>
             </w:pPr>
             <w:r>
@@ -16630,7 +16917,6 @@
                 <w:spacing w:val="0"/>
                 <w:position w:val="0"/>
                 <w:sz w:val="22"/>
-                <w:shd w:fill="auto" w:val="clear"/>
               </w:rPr>
             </w:pPr>
             <w:r>
@@ -16710,7 +16996,6 @@
                 <w:spacing w:val="0"/>
                 <w:position w:val="0"/>
                 <w:sz w:val="22"/>
-                <w:shd w:fill="auto" w:val="clear"/>
               </w:rPr>
             </w:pPr>
             <w:r>
@@ -16755,7 +17040,6 @@
                 <w:spacing w:val="0"/>
                 <w:position w:val="0"/>
                 <w:sz w:val="22"/>
-                <w:shd w:fill="auto" w:val="clear"/>
               </w:rPr>
             </w:pPr>
             <w:r>
@@ -16806,7 +17090,6 @@
                 <w:spacing w:val="0"/>
                 <w:position w:val="0"/>
                 <w:sz w:val="22"/>
-                <w:shd w:fill="auto" w:val="clear"/>
               </w:rPr>
             </w:pPr>
             <w:r>
@@ -16851,7 +17134,6 @@
                 <w:spacing w:val="0"/>
                 <w:position w:val="0"/>
                 <w:sz w:val="22"/>
-                <w:shd w:fill="auto" w:val="clear"/>
               </w:rPr>
             </w:pPr>
             <w:r>
@@ -16960,7 +17242,6 @@
                 <w:spacing w:val="0"/>
                 <w:position w:val="0"/>
                 <w:sz w:val="22"/>
-                <w:shd w:fill="auto" w:val="clear"/>
               </w:rPr>
             </w:pPr>
           </w:p>
@@ -17081,7 +17362,6 @@
                 <w:spacing w:val="0"/>
                 <w:position w:val="0"/>
                 <w:sz w:val="22"/>
-                <w:shd w:fill="auto" w:val="clear"/>
               </w:rPr>
             </w:pPr>
             <w:r>
@@ -17132,7 +17412,6 @@
                 <w:spacing w:val="0"/>
                 <w:position w:val="0"/>
                 <w:sz w:val="22"/>
-                <w:shd w:fill="auto" w:val="clear"/>
               </w:rPr>
             </w:pPr>
             <w:r>
@@ -17177,7 +17456,6 @@
                 <w:spacing w:val="0"/>
                 <w:position w:val="0"/>
                 <w:sz w:val="22"/>
-                <w:shd w:fill="auto" w:val="clear"/>
               </w:rPr>
             </w:pPr>
             <w:r>
@@ -17309,7 +17587,6 @@
                 <w:spacing w:val="0"/>
                 <w:position w:val="0"/>
                 <w:sz w:val="22"/>
-                <w:shd w:fill="auto" w:val="clear"/>
               </w:rPr>
             </w:pPr>
             <w:r>
@@ -17354,7 +17631,6 @@
                 <w:spacing w:val="0"/>
                 <w:position w:val="0"/>
                 <w:sz w:val="22"/>
-                <w:shd w:fill="auto" w:val="clear"/>
               </w:rPr>
             </w:pPr>
             <w:r>
@@ -17434,7 +17710,6 @@
                 <w:spacing w:val="0"/>
                 <w:position w:val="0"/>
                 <w:sz w:val="22"/>
-                <w:shd w:fill="auto" w:val="clear"/>
               </w:rPr>
             </w:pPr>
             <w:r>
@@ -17479,7 +17754,6 @@
                 <w:spacing w:val="0"/>
                 <w:position w:val="0"/>
                 <w:sz w:val="22"/>
-                <w:shd w:fill="auto" w:val="clear"/>
               </w:rPr>
             </w:pPr>
             <w:r>
@@ -17530,7 +17804,6 @@
                 <w:spacing w:val="0"/>
                 <w:position w:val="0"/>
                 <w:sz w:val="22"/>
-                <w:shd w:fill="auto" w:val="clear"/>
               </w:rPr>
             </w:pPr>
             <w:r>
@@ -17575,7 +17848,6 @@
                 <w:spacing w:val="0"/>
                 <w:position w:val="0"/>
                 <w:sz w:val="22"/>
-                <w:shd w:fill="auto" w:val="clear"/>
               </w:rPr>
             </w:pPr>
             <w:r>
@@ -17684,7 +17956,6 @@
                 <w:spacing w:val="0"/>
                 <w:position w:val="0"/>
                 <w:sz w:val="22"/>
-                <w:shd w:fill="auto" w:val="clear"/>
               </w:rPr>
             </w:pPr>
           </w:p>
@@ -17805,7 +18076,6 @@
                 <w:spacing w:val="0"/>
                 <w:position w:val="0"/>
                 <w:sz w:val="22"/>
-                <w:shd w:fill="auto" w:val="clear"/>
               </w:rPr>
             </w:pPr>
             <w:r>
@@ -17856,7 +18126,6 @@
                 <w:spacing w:val="0"/>
                 <w:position w:val="0"/>
                 <w:sz w:val="22"/>
-                <w:shd w:fill="auto" w:val="clear"/>
               </w:rPr>
             </w:pPr>
             <w:r>
@@ -17901,7 +18170,6 @@
                 <w:spacing w:val="0"/>
                 <w:position w:val="0"/>
                 <w:sz w:val="22"/>
-                <w:shd w:fill="auto" w:val="clear"/>
               </w:rPr>
             </w:pPr>
             <w:r>
@@ -18018,7 +18286,6 @@
                 <w:spacing w:val="0"/>
                 <w:position w:val="0"/>
                 <w:sz w:val="22"/>
-                <w:shd w:fill="auto" w:val="clear"/>
               </w:rPr>
             </w:pPr>
             <w:r>
@@ -18063,7 +18330,6 @@
                 <w:spacing w:val="0"/>
                 <w:position w:val="0"/>
                 <w:sz w:val="22"/>
-                <w:shd w:fill="auto" w:val="clear"/>
               </w:rPr>
             </w:pPr>
             <w:r>
@@ -18143,7 +18409,6 @@
                 <w:spacing w:val="0"/>
                 <w:position w:val="0"/>
                 <w:sz w:val="22"/>
-                <w:shd w:fill="auto" w:val="clear"/>
               </w:rPr>
             </w:pPr>
             <w:r>
@@ -18188,7 +18453,6 @@
                 <w:spacing w:val="0"/>
                 <w:position w:val="0"/>
                 <w:sz w:val="22"/>
-                <w:shd w:fill="auto" w:val="clear"/>
               </w:rPr>
             </w:pPr>
             <w:r>
@@ -18239,7 +18503,6 @@
                 <w:spacing w:val="0"/>
                 <w:position w:val="0"/>
                 <w:sz w:val="22"/>
-                <w:shd w:fill="auto" w:val="clear"/>
               </w:rPr>
             </w:pPr>
             <w:r>
@@ -18284,7 +18547,6 @@
                 <w:spacing w:val="0"/>
                 <w:position w:val="0"/>
                 <w:sz w:val="22"/>
-                <w:shd w:fill="auto" w:val="clear"/>
               </w:rPr>
             </w:pPr>
             <w:r>
@@ -18393,7 +18655,6 @@
                 <w:spacing w:val="0"/>
                 <w:position w:val="0"/>
                 <w:sz w:val="22"/>
-                <w:shd w:fill="auto" w:val="clear"/>
               </w:rPr>
             </w:pPr>
           </w:p>
@@ -18514,7 +18775,6 @@
                 <w:spacing w:val="0"/>
                 <w:position w:val="0"/>
                 <w:sz w:val="22"/>
-                <w:shd w:fill="auto" w:val="clear"/>
               </w:rPr>
             </w:pPr>
             <w:r>
@@ -18565,7 +18825,6 @@
                 <w:spacing w:val="0"/>
                 <w:position w:val="0"/>
                 <w:sz w:val="22"/>
-                <w:shd w:fill="auto" w:val="clear"/>
               </w:rPr>
             </w:pPr>
             <w:r>
@@ -18610,7 +18869,6 @@
                 <w:spacing w:val="0"/>
                 <w:position w:val="0"/>
                 <w:sz w:val="22"/>
-                <w:shd w:fill="auto" w:val="clear"/>
               </w:rPr>
             </w:pPr>
             <w:r>
@@ -18727,7 +18985,6 @@
                 <w:spacing w:val="0"/>
                 <w:position w:val="0"/>
                 <w:sz w:val="22"/>
-                <w:shd w:fill="auto" w:val="clear"/>
               </w:rPr>
             </w:pPr>
             <w:r>
@@ -18772,7 +19029,6 @@
                 <w:spacing w:val="0"/>
                 <w:position w:val="0"/>
                 <w:sz w:val="22"/>
-                <w:shd w:fill="auto" w:val="clear"/>
               </w:rPr>
             </w:pPr>
             <w:r>
@@ -18852,7 +19108,6 @@
                 <w:spacing w:val="0"/>
                 <w:position w:val="0"/>
                 <w:sz w:val="22"/>
-                <w:shd w:fill="auto" w:val="clear"/>
               </w:rPr>
             </w:pPr>
             <w:r>
@@ -18897,7 +19152,6 @@
                 <w:spacing w:val="0"/>
                 <w:position w:val="0"/>
                 <w:sz w:val="22"/>
-                <w:shd w:fill="auto" w:val="clear"/>
               </w:rPr>
             </w:pPr>
             <w:r>
@@ -18948,7 +19202,6 @@
                 <w:spacing w:val="0"/>
                 <w:position w:val="0"/>
                 <w:sz w:val="22"/>
-                <w:shd w:fill="auto" w:val="clear"/>
               </w:rPr>
             </w:pPr>
             <w:r>
@@ -18993,7 +19246,6 @@
                 <w:spacing w:val="0"/>
                 <w:position w:val="0"/>
                 <w:sz w:val="22"/>
-                <w:shd w:fill="auto" w:val="clear"/>
               </w:rPr>
             </w:pPr>
             <w:r>
@@ -19102,7 +19354,6 @@
                 <w:spacing w:val="0"/>
                 <w:position w:val="0"/>
                 <w:sz w:val="22"/>
-                <w:shd w:fill="auto" w:val="clear"/>
               </w:rPr>
             </w:pPr>
           </w:p>
@@ -19223,7 +19474,6 @@
                 <w:spacing w:val="0"/>
                 <w:position w:val="0"/>
                 <w:sz w:val="22"/>
-                <w:shd w:fill="auto" w:val="clear"/>
               </w:rPr>
             </w:pPr>
             <w:r>
@@ -19274,7 +19524,6 @@
                 <w:spacing w:val="0"/>
                 <w:position w:val="0"/>
                 <w:sz w:val="22"/>
-                <w:shd w:fill="auto" w:val="clear"/>
               </w:rPr>
             </w:pPr>
             <w:r>
@@ -19319,7 +19568,6 @@
                 <w:spacing w:val="0"/>
                 <w:position w:val="0"/>
                 <w:sz w:val="22"/>
-                <w:shd w:fill="auto" w:val="clear"/>
               </w:rPr>
             </w:pPr>
             <w:r>
@@ -19358,7 +19606,7 @@
         <w:keepLines w:val="true"/>
         <w:numPr>
           <w:ilvl w:val="0"/>
-          <w:numId w:val="503"/>
+          <w:numId w:val="511"/>
         </w:numPr>
         <w:spacing w:before="120" w:after="60" w:line="240"/>
         <w:ind w:right="0" w:left="566" w:firstLine="0"/>
@@ -19470,7 +19718,6 @@
                 <w:spacing w:val="0"/>
                 <w:position w:val="0"/>
                 <w:sz w:val="22"/>
-                <w:shd w:fill="auto" w:val="clear"/>
               </w:rPr>
             </w:pPr>
             <w:r>
@@ -19515,7 +19762,6 @@
                 <w:spacing w:val="0"/>
                 <w:position w:val="0"/>
                 <w:sz w:val="22"/>
-                <w:shd w:fill="auto" w:val="clear"/>
               </w:rPr>
             </w:pPr>
             <w:r>
@@ -19595,7 +19841,6 @@
                 <w:spacing w:val="0"/>
                 <w:position w:val="0"/>
                 <w:sz w:val="22"/>
-                <w:shd w:fill="auto" w:val="clear"/>
               </w:rPr>
             </w:pPr>
             <w:r>
@@ -19640,7 +19885,6 @@
                 <w:spacing w:val="0"/>
                 <w:position w:val="0"/>
                 <w:sz w:val="22"/>
-                <w:shd w:fill="auto" w:val="clear"/>
               </w:rPr>
             </w:pPr>
             <w:r>
@@ -19691,7 +19935,6 @@
                 <w:spacing w:val="0"/>
                 <w:position w:val="0"/>
                 <w:sz w:val="22"/>
-                <w:shd w:fill="auto" w:val="clear"/>
               </w:rPr>
             </w:pPr>
             <w:r>
@@ -19736,7 +19979,6 @@
                 <w:spacing w:val="0"/>
                 <w:position w:val="0"/>
                 <w:sz w:val="22"/>
-                <w:shd w:fill="auto" w:val="clear"/>
               </w:rPr>
             </w:pPr>
             <w:r>
@@ -19787,7 +20029,6 @@
                 <w:spacing w:val="0"/>
                 <w:position w:val="0"/>
                 <w:sz w:val="22"/>
-                <w:shd w:fill="auto" w:val="clear"/>
               </w:rPr>
             </w:pPr>
             <w:r>
@@ -19832,7 +20073,6 @@
                 <w:spacing w:val="0"/>
                 <w:position w:val="0"/>
                 <w:sz w:val="22"/>
-                <w:shd w:fill="auto" w:val="clear"/>
               </w:rPr>
             </w:pPr>
             <w:r>
@@ -19949,7 +20189,6 @@
                 <w:spacing w:val="0"/>
                 <w:position w:val="0"/>
                 <w:sz w:val="22"/>
-                <w:shd w:fill="auto" w:val="clear"/>
               </w:rPr>
             </w:pPr>
             <w:r>
@@ -19994,7 +20233,6 @@
                 <w:spacing w:val="0"/>
                 <w:position w:val="0"/>
                 <w:sz w:val="22"/>
-                <w:shd w:fill="auto" w:val="clear"/>
               </w:rPr>
             </w:pPr>
             <w:r>
@@ -20074,7 +20312,6 @@
                 <w:spacing w:val="0"/>
                 <w:position w:val="0"/>
                 <w:sz w:val="22"/>
-                <w:shd w:fill="auto" w:val="clear"/>
               </w:rPr>
             </w:pPr>
             <w:r>
@@ -20119,7 +20356,6 @@
                 <w:spacing w:val="0"/>
                 <w:position w:val="0"/>
                 <w:sz w:val="22"/>
-                <w:shd w:fill="auto" w:val="clear"/>
               </w:rPr>
             </w:pPr>
             <w:r>
@@ -20170,7 +20406,6 @@
                 <w:spacing w:val="0"/>
                 <w:position w:val="0"/>
                 <w:sz w:val="22"/>
-                <w:shd w:fill="auto" w:val="clear"/>
               </w:rPr>
             </w:pPr>
             <w:r>
@@ -20215,7 +20450,6 @@
                 <w:spacing w:val="0"/>
                 <w:position w:val="0"/>
                 <w:sz w:val="22"/>
-                <w:shd w:fill="auto" w:val="clear"/>
               </w:rPr>
             </w:pPr>
             <w:r>
@@ -20266,7 +20500,6 @@
                 <w:spacing w:val="0"/>
                 <w:position w:val="0"/>
                 <w:sz w:val="22"/>
-                <w:shd w:fill="auto" w:val="clear"/>
               </w:rPr>
             </w:pPr>
             <w:r>
@@ -20311,7 +20544,6 @@
                 <w:spacing w:val="0"/>
                 <w:position w:val="0"/>
                 <w:sz w:val="22"/>
-                <w:shd w:fill="auto" w:val="clear"/>
               </w:rPr>
             </w:pPr>
             <w:r>
@@ -20428,7 +20660,6 @@
                 <w:spacing w:val="0"/>
                 <w:position w:val="0"/>
                 <w:sz w:val="22"/>
-                <w:shd w:fill="auto" w:val="clear"/>
               </w:rPr>
             </w:pPr>
             <w:r>
@@ -20473,7 +20704,6 @@
                 <w:spacing w:val="0"/>
                 <w:position w:val="0"/>
                 <w:sz w:val="22"/>
-                <w:shd w:fill="auto" w:val="clear"/>
               </w:rPr>
             </w:pPr>
             <w:r>
@@ -20553,7 +20783,6 @@
                 <w:spacing w:val="0"/>
                 <w:position w:val="0"/>
                 <w:sz w:val="22"/>
-                <w:shd w:fill="auto" w:val="clear"/>
               </w:rPr>
             </w:pPr>
             <w:r>
@@ -20598,7 +20827,6 @@
                 <w:spacing w:val="0"/>
                 <w:position w:val="0"/>
                 <w:sz w:val="22"/>
-                <w:shd w:fill="auto" w:val="clear"/>
               </w:rPr>
             </w:pPr>
             <w:r>
@@ -20649,7 +20877,6 @@
                 <w:spacing w:val="0"/>
                 <w:position w:val="0"/>
                 <w:sz w:val="22"/>
-                <w:shd w:fill="auto" w:val="clear"/>
               </w:rPr>
             </w:pPr>
             <w:r>
@@ -20694,7 +20921,6 @@
                 <w:spacing w:val="0"/>
                 <w:position w:val="0"/>
                 <w:sz w:val="22"/>
-                <w:shd w:fill="auto" w:val="clear"/>
               </w:rPr>
             </w:pPr>
             <w:r>
@@ -20745,7 +20971,6 @@
                 <w:spacing w:val="0"/>
                 <w:position w:val="0"/>
                 <w:sz w:val="22"/>
-                <w:shd w:fill="auto" w:val="clear"/>
               </w:rPr>
             </w:pPr>
             <w:r>
@@ -20790,7 +21015,6 @@
                 <w:spacing w:val="0"/>
                 <w:position w:val="0"/>
                 <w:sz w:val="22"/>
-                <w:shd w:fill="auto" w:val="clear"/>
               </w:rPr>
             </w:pPr>
             <w:r>
@@ -20907,7 +21131,6 @@
                 <w:spacing w:val="0"/>
                 <w:position w:val="0"/>
                 <w:sz w:val="22"/>
-                <w:shd w:fill="auto" w:val="clear"/>
               </w:rPr>
             </w:pPr>
             <w:r>
@@ -20952,7 +21175,6 @@
                 <w:spacing w:val="0"/>
                 <w:position w:val="0"/>
                 <w:sz w:val="22"/>
-                <w:shd w:fill="auto" w:val="clear"/>
               </w:rPr>
             </w:pPr>
             <w:r>
@@ -21032,7 +21254,6 @@
                 <w:spacing w:val="0"/>
                 <w:position w:val="0"/>
                 <w:sz w:val="22"/>
-                <w:shd w:fill="auto" w:val="clear"/>
               </w:rPr>
             </w:pPr>
             <w:r>
@@ -21077,7 +21298,6 @@
                 <w:spacing w:val="0"/>
                 <w:position w:val="0"/>
                 <w:sz w:val="22"/>
-                <w:shd w:fill="auto" w:val="clear"/>
               </w:rPr>
             </w:pPr>
             <w:r>
@@ -21128,7 +21348,6 @@
                 <w:spacing w:val="0"/>
                 <w:position w:val="0"/>
                 <w:sz w:val="22"/>
-                <w:shd w:fill="auto" w:val="clear"/>
               </w:rPr>
             </w:pPr>
             <w:r>
@@ -21173,7 +21392,6 @@
                 <w:spacing w:val="0"/>
                 <w:position w:val="0"/>
                 <w:sz w:val="22"/>
-                <w:shd w:fill="auto" w:val="clear"/>
               </w:rPr>
             </w:pPr>
             <w:r>
@@ -21224,7 +21442,6 @@
                 <w:spacing w:val="0"/>
                 <w:position w:val="0"/>
                 <w:sz w:val="22"/>
-                <w:shd w:fill="auto" w:val="clear"/>
               </w:rPr>
             </w:pPr>
             <w:r>
@@ -21269,7 +21486,6 @@
                 <w:spacing w:val="0"/>
                 <w:position w:val="0"/>
                 <w:sz w:val="22"/>
-                <w:shd w:fill="auto" w:val="clear"/>
               </w:rPr>
             </w:pPr>
             <w:r>
@@ -21386,7 +21602,6 @@
                 <w:spacing w:val="0"/>
                 <w:position w:val="0"/>
                 <w:sz w:val="22"/>
-                <w:shd w:fill="auto" w:val="clear"/>
               </w:rPr>
             </w:pPr>
             <w:r>
@@ -21431,7 +21646,6 @@
                 <w:spacing w:val="0"/>
                 <w:position w:val="0"/>
                 <w:sz w:val="22"/>
-                <w:shd w:fill="auto" w:val="clear"/>
               </w:rPr>
             </w:pPr>
             <w:r>
@@ -21511,7 +21725,6 @@
                 <w:spacing w:val="0"/>
                 <w:position w:val="0"/>
                 <w:sz w:val="22"/>
-                <w:shd w:fill="auto" w:val="clear"/>
               </w:rPr>
             </w:pPr>
             <w:r>
@@ -21556,7 +21769,6 @@
                 <w:spacing w:val="0"/>
                 <w:position w:val="0"/>
                 <w:sz w:val="22"/>
-                <w:shd w:fill="auto" w:val="clear"/>
               </w:rPr>
             </w:pPr>
             <w:r>
@@ -21607,7 +21819,6 @@
                 <w:spacing w:val="0"/>
                 <w:position w:val="0"/>
                 <w:sz w:val="22"/>
-                <w:shd w:fill="auto" w:val="clear"/>
               </w:rPr>
             </w:pPr>
             <w:r>
@@ -21652,7 +21863,6 @@
                 <w:spacing w:val="0"/>
                 <w:position w:val="0"/>
                 <w:sz w:val="22"/>
-                <w:shd w:fill="auto" w:val="clear"/>
               </w:rPr>
             </w:pPr>
             <w:r>
@@ -21703,7 +21913,6 @@
                 <w:spacing w:val="0"/>
                 <w:position w:val="0"/>
                 <w:sz w:val="22"/>
-                <w:shd w:fill="auto" w:val="clear"/>
               </w:rPr>
             </w:pPr>
             <w:r>
@@ -21748,7 +21957,6 @@
                 <w:spacing w:val="0"/>
                 <w:position w:val="0"/>
                 <w:sz w:val="22"/>
-                <w:shd w:fill="auto" w:val="clear"/>
               </w:rPr>
             </w:pPr>
             <w:r>
@@ -21787,7 +21995,7 @@
         <w:keepLines w:val="true"/>
         <w:numPr>
           <w:ilvl w:val="0"/>
-          <w:numId w:val="579"/>
+          <w:numId w:val="587"/>
         </w:numPr>
         <w:spacing w:before="120" w:after="60" w:line="240"/>
         <w:ind w:right="0" w:left="566" w:firstLine="0"/>
@@ -21863,7 +22071,7 @@
         <w:keepLines w:val="true"/>
         <w:numPr>
           <w:ilvl w:val="0"/>
-          <w:numId w:val="582"/>
+          <w:numId w:val="590"/>
         </w:numPr>
         <w:spacing w:before="120" w:after="60" w:line="240"/>
         <w:ind w:right="0" w:left="566" w:firstLine="0"/>
@@ -21924,7 +22132,7 @@
         <w:keepLines w:val="true"/>
         <w:numPr>
           <w:ilvl w:val="0"/>
-          <w:numId w:val="584"/>
+          <w:numId w:val="592"/>
         </w:numPr>
         <w:spacing w:before="120" w:after="60" w:line="240"/>
         <w:ind w:right="0" w:left="566" w:firstLine="0"/>
@@ -23032,7 +23240,6 @@
               <w:rPr>
                 <w:spacing w:val="0"/>
                 <w:position w:val="0"/>
-                <w:shd w:fill="auto" w:val="clear"/>
               </w:rPr>
             </w:pPr>
             <w:r>
@@ -23073,7 +23280,6 @@
               <w:rPr>
                 <w:spacing w:val="0"/>
                 <w:position w:val="0"/>
-                <w:shd w:fill="auto" w:val="clear"/>
               </w:rPr>
             </w:pPr>
             <w:r>
@@ -23120,7 +23326,6 @@
               <w:rPr>
                 <w:spacing w:val="0"/>
                 <w:position w:val="0"/>
-                <w:shd w:fill="auto" w:val="clear"/>
               </w:rPr>
             </w:pPr>
             <w:r>
@@ -23193,7 +23398,6 @@
               <w:rPr>
                 <w:spacing w:val="0"/>
                 <w:position w:val="0"/>
-                <w:shd w:fill="auto" w:val="clear"/>
               </w:rPr>
             </w:pPr>
           </w:p>
@@ -23228,7 +23432,6 @@
               <w:rPr>
                 <w:spacing w:val="0"/>
                 <w:position w:val="0"/>
-                <w:shd w:fill="auto" w:val="clear"/>
               </w:rPr>
             </w:pPr>
             <w:r>
@@ -23381,7 +23584,6 @@
               <w:rPr>
                 <w:spacing w:val="0"/>
                 <w:position w:val="0"/>
-                <w:shd w:fill="auto" w:val="clear"/>
               </w:rPr>
             </w:pPr>
           </w:p>
@@ -23416,7 +23618,6 @@
               <w:rPr>
                 <w:spacing w:val="0"/>
                 <w:position w:val="0"/>
-                <w:shd w:fill="auto" w:val="clear"/>
               </w:rPr>
             </w:pPr>
             <w:r>
@@ -23519,7 +23720,6 @@
                 <w:spacing w:val="0"/>
                 <w:position w:val="0"/>
                 <w:sz w:val="22"/>
-                <w:shd w:fill="auto" w:val="clear"/>
               </w:rPr>
             </w:pPr>
           </w:p>
@@ -23586,7 +23786,6 @@
               <w:rPr>
                 <w:spacing w:val="0"/>
                 <w:position w:val="0"/>
-                <w:shd w:fill="auto" w:val="clear"/>
               </w:rPr>
             </w:pPr>
             <w:r>
@@ -23895,49 +24094,49 @@
   <w:num w:numId="42">
     <w:abstractNumId w:val="90"/>
   </w:num>
-  <w:num w:numId="163">
+  <w:num w:numId="177">
     <w:abstractNumId w:val="84"/>
   </w:num>
-  <w:num w:numId="203">
+  <w:num w:numId="217">
     <w:abstractNumId w:val="78"/>
   </w:num>
-  <w:num w:numId="212">
+  <w:num w:numId="226">
     <w:abstractNumId w:val="72"/>
   </w:num>
-  <w:num w:numId="215">
+  <w:num w:numId="229">
     <w:abstractNumId w:val="66"/>
   </w:num>
-  <w:num w:numId="217">
+  <w:num w:numId="231">
     <w:abstractNumId w:val="60"/>
   </w:num>
-  <w:num w:numId="219">
+  <w:num w:numId="233">
     <w:abstractNumId w:val="54"/>
   </w:num>
-  <w:num w:numId="221">
+  <w:num w:numId="235">
     <w:abstractNumId w:val="48"/>
   </w:num>
-  <w:num w:numId="223">
+  <w:num w:numId="237">
     <w:abstractNumId w:val="42"/>
   </w:num>
-  <w:num w:numId="256">
+  <w:num w:numId="268">
     <w:abstractNumId w:val="36"/>
   </w:num>
-  <w:num w:numId="261">
+  <w:num w:numId="271">
     <w:abstractNumId w:val="30"/>
   </w:num>
-  <w:num w:numId="266">
+  <w:num w:numId="276">
     <w:abstractNumId w:val="24"/>
   </w:num>
-  <w:num w:numId="503">
+  <w:num w:numId="511">
     <w:abstractNumId w:val="18"/>
   </w:num>
-  <w:num w:numId="579">
+  <w:num w:numId="587">
     <w:abstractNumId w:val="12"/>
   </w:num>
-  <w:num w:numId="582">
+  <w:num w:numId="590">
     <w:abstractNumId w:val="6"/>
   </w:num>
-  <w:num w:numId="584">
+  <w:num w:numId="592">
     <w:abstractNumId w:val="0"/>
   </w:num>
 </w:numbering>

</xml_diff>